<commit_message>
dubbo-demo start tomcat error
</commit_message>
<xml_diff>
--- a/doc/dubbo-demo.docx
+++ b/doc/dubbo-demo.docx
@@ -18974,113 +18974,71 @@
     </w:p>
     <w:p/>
     <w:p>
-      <w:pPr>
+      <w:r>
         <w:rPr>
           <w:rFonts w:hint="eastAsia"/>
         </w:rPr>
+        <w:t>远程调用成功。</w:t>
+      </w:r>
+    </w:p>
+    <w:p/>
+    <w:p/>
+    <w:p>
+      <w:pPr>
+        <w:pStyle w:val="2"/>
       </w:pPr>
       <w:r>
         <w:rPr>
           <w:rFonts w:hint="eastAsia"/>
         </w:rPr>
-        <w:t>远程调用成功。</w:t>
-      </w:r>
-    </w:p>
-    <w:p>
-      <w:pPr>
+        <w:t>解决代码重复问题</w:t>
+      </w:r>
+    </w:p>
+    <w:p/>
+    <w:p>
+      <w:r>
         <w:rPr>
           <w:rFonts w:hint="eastAsia"/>
         </w:rPr>
-      </w:pPr>
-    </w:p>
-    <w:p>
-      <w:pPr>
+        <w:t>将重复代码抽取成一个</w:t>
+      </w:r>
+      <w:r>
         <w:rPr>
           <w:rFonts w:hint="eastAsia"/>
         </w:rPr>
-      </w:pPr>
-    </w:p>
-    <w:p>
-      <w:pPr>
-        <w:pStyle w:val="2"/>
+        <w:t xml:space="preserve">maven </w:t>
+      </w:r>
+      <w:r>
         <w:rPr>
           <w:rFonts w:hint="eastAsia"/>
         </w:rPr>
-      </w:pPr>
+        <w:t>项目，打包成</w:t>
+      </w:r>
       <w:r>
         <w:rPr>
           <w:rFonts w:hint="eastAsia"/>
         </w:rPr>
-        <w:t>解决代码重复问题</w:t>
-      </w:r>
-    </w:p>
-    <w:p>
-      <w:pPr>
+        <w:t xml:space="preserve"> jar </w:t>
+      </w:r>
+      <w:r>
         <w:rPr>
           <w:rFonts w:hint="eastAsia"/>
         </w:rPr>
-      </w:pPr>
-    </w:p>
-    <w:p>
-      <w:pPr>
+        <w:t>在使用到的项目中引入依赖即可。</w:t>
+      </w:r>
+    </w:p>
+    <w:p/>
+    <w:p>
+      <w:r>
         <w:rPr>
           <w:rFonts w:hint="eastAsia"/>
         </w:rPr>
-      </w:pPr>
+        <w:t>新建项目</w:t>
+      </w:r>
       <w:r>
         <w:rPr>
           <w:rFonts w:hint="eastAsia"/>
         </w:rPr>
-        <w:t>将重复代码抽取成一个</w:t>
-      </w:r>
-      <w:r>
-        <w:rPr>
-          <w:rFonts w:hint="eastAsia"/>
-        </w:rPr>
-        <w:t xml:space="preserve">maven </w:t>
-      </w:r>
-      <w:r>
-        <w:rPr>
-          <w:rFonts w:hint="eastAsia"/>
-        </w:rPr>
-        <w:t>项目，打包成</w:t>
-      </w:r>
-      <w:r>
-        <w:rPr>
-          <w:rFonts w:hint="eastAsia"/>
-        </w:rPr>
-        <w:t xml:space="preserve"> jar </w:t>
-      </w:r>
-      <w:r>
-        <w:rPr>
-          <w:rFonts w:hint="eastAsia"/>
-        </w:rPr>
-        <w:t>在使用到的项目中引入依赖即可。</w:t>
-      </w:r>
-    </w:p>
-    <w:p>
-      <w:pPr>
-        <w:rPr>
-          <w:rFonts w:hint="eastAsia"/>
-        </w:rPr>
-      </w:pPr>
-    </w:p>
-    <w:p>
-      <w:pPr>
-        <w:rPr>
-          <w:rFonts w:hint="eastAsia"/>
-        </w:rPr>
-      </w:pPr>
-      <w:r>
-        <w:rPr>
-          <w:rFonts w:hint="eastAsia"/>
-        </w:rPr>
-        <w:t>新建项目</w:t>
-      </w:r>
-      <w:r>
-        <w:rPr>
-          <w:rFonts w:hint="eastAsia"/>
-        </w:rPr>
         <w:t xml:space="preserve"> </w:t>
       </w:r>
       <w:r>
@@ -19088,11 +19046,6 @@
       </w:r>
     </w:p>
     <w:p>
-      <w:pPr>
-        <w:rPr>
-          <w:rFonts w:hint="eastAsia"/>
-        </w:rPr>
-      </w:pPr>
       <w:r>
         <w:rPr>
           <w:noProof/>
@@ -19144,45 +19097,28 @@
         </w:drawing>
       </w:r>
     </w:p>
-    <w:p>
-      <w:pPr>
+    <w:p/>
+    <w:p>
+      <w:r>
         <w:rPr>
           <w:rFonts w:hint="eastAsia"/>
         </w:rPr>
-      </w:pPr>
-    </w:p>
-    <w:p>
-      <w:pPr>
+        <w:t>在</w:t>
+      </w:r>
+      <w:r>
         <w:rPr>
           <w:rFonts w:hint="eastAsia"/>
         </w:rPr>
-      </w:pPr>
+        <w:t xml:space="preserve"> dubbo-provider dubbo-consumer </w:t>
+      </w:r>
       <w:r>
         <w:rPr>
           <w:rFonts w:hint="eastAsia"/>
         </w:rPr>
-        <w:t>在</w:t>
-      </w:r>
-      <w:r>
-        <w:rPr>
-          <w:rFonts w:hint="eastAsia"/>
-        </w:rPr>
-        <w:t xml:space="preserve"> dubbo-provider dubbo-consumer </w:t>
-      </w:r>
-      <w:r>
-        <w:rPr>
-          <w:rFonts w:hint="eastAsia"/>
-        </w:rPr>
         <w:t>中引入依赖</w:t>
       </w:r>
     </w:p>
-    <w:p>
-      <w:pPr>
-        <w:rPr>
-          <w:rFonts w:hint="eastAsia"/>
-        </w:rPr>
-      </w:pPr>
-    </w:p>
+    <w:p/>
     <w:p>
       <w:pPr>
         <w:autoSpaceDE w:val="0"/>
@@ -19584,113 +19520,108 @@
     <w:p>
       <w:pPr>
         <w:rPr>
+          <w:rFonts w:ascii="Consolas" w:hAnsi="Consolas" w:cs="Consolas"/>
+          <w:color w:val="008080"/>
+          <w:kern w:val="0"/>
+          <w:sz w:val="24"/>
+          <w:szCs w:val="24"/>
+        </w:rPr>
+      </w:pPr>
+      <w:r>
+        <w:rPr>
+          <w:rFonts w:ascii="Consolas" w:hAnsi="Consolas" w:cs="Consolas"/>
+          <w:color w:val="000000"/>
+          <w:kern w:val="0"/>
+          <w:sz w:val="24"/>
+          <w:szCs w:val="24"/>
+        </w:rPr>
+        <w:tab/>
+      </w:r>
+      <w:r>
+        <w:rPr>
+          <w:rFonts w:ascii="Consolas" w:hAnsi="Consolas" w:cs="Consolas"/>
+          <w:color w:val="000000"/>
+          <w:kern w:val="0"/>
+          <w:sz w:val="24"/>
+          <w:szCs w:val="24"/>
+        </w:rPr>
+        <w:tab/>
+      </w:r>
+      <w:r>
+        <w:rPr>
+          <w:rFonts w:ascii="Consolas" w:hAnsi="Consolas" w:cs="Consolas"/>
+          <w:color w:val="008080"/>
+          <w:kern w:val="0"/>
+          <w:sz w:val="24"/>
+          <w:szCs w:val="24"/>
+        </w:rPr>
+        <w:t>&lt;/</w:t>
+      </w:r>
+      <w:r>
+        <w:rPr>
+          <w:rFonts w:ascii="Consolas" w:hAnsi="Consolas" w:cs="Consolas"/>
+          <w:color w:val="3F7F7F"/>
+          <w:kern w:val="0"/>
+          <w:sz w:val="24"/>
+          <w:szCs w:val="24"/>
+        </w:rPr>
+        <w:t>dependency</w:t>
+      </w:r>
+      <w:r>
+        <w:rPr>
+          <w:rFonts w:ascii="Consolas" w:hAnsi="Consolas" w:cs="Consolas"/>
+          <w:color w:val="008080"/>
+          <w:kern w:val="0"/>
+          <w:sz w:val="24"/>
+          <w:szCs w:val="24"/>
+        </w:rPr>
+        <w:t>&gt;</w:t>
+      </w:r>
+    </w:p>
+    <w:p>
+      <w:pPr>
+        <w:rPr>
+          <w:rFonts w:ascii="Consolas" w:hAnsi="Consolas" w:cs="Consolas"/>
+          <w:color w:val="008080"/>
+          <w:kern w:val="0"/>
+          <w:sz w:val="24"/>
+          <w:szCs w:val="24"/>
+        </w:rPr>
+      </w:pPr>
+    </w:p>
+    <w:p>
+      <w:pPr>
+        <w:rPr>
+          <w:rFonts w:ascii="Consolas" w:hAnsi="Consolas" w:cs="Consolas"/>
+          <w:color w:val="008080"/>
+          <w:kern w:val="0"/>
+          <w:sz w:val="24"/>
+          <w:szCs w:val="24"/>
+        </w:rPr>
+      </w:pPr>
+      <w:r>
+        <w:rPr>
           <w:rFonts w:ascii="Consolas" w:hAnsi="Consolas" w:cs="Consolas" w:hint="eastAsia"/>
           <w:color w:val="008080"/>
           <w:kern w:val="0"/>
           <w:sz w:val="24"/>
           <w:szCs w:val="24"/>
         </w:rPr>
-      </w:pPr>
-      <w:r>
-        <w:rPr>
-          <w:rFonts w:ascii="Consolas" w:hAnsi="Consolas" w:cs="Consolas"/>
-          <w:color w:val="000000"/>
-          <w:kern w:val="0"/>
-          <w:sz w:val="24"/>
-          <w:szCs w:val="24"/>
-        </w:rPr>
-        <w:tab/>
-      </w:r>
-      <w:r>
-        <w:rPr>
-          <w:rFonts w:ascii="Consolas" w:hAnsi="Consolas" w:cs="Consolas"/>
-          <w:color w:val="000000"/>
-          <w:kern w:val="0"/>
-          <w:sz w:val="24"/>
-          <w:szCs w:val="24"/>
-        </w:rPr>
-        <w:tab/>
-      </w:r>
-      <w:r>
-        <w:rPr>
-          <w:rFonts w:ascii="Consolas" w:hAnsi="Consolas" w:cs="Consolas"/>
-          <w:color w:val="008080"/>
-          <w:kern w:val="0"/>
-          <w:sz w:val="24"/>
-          <w:szCs w:val="24"/>
-        </w:rPr>
-        <w:t>&lt;/</w:t>
-      </w:r>
-      <w:r>
-        <w:rPr>
-          <w:rFonts w:ascii="Consolas" w:hAnsi="Consolas" w:cs="Consolas"/>
-          <w:color w:val="3F7F7F"/>
-          <w:kern w:val="0"/>
-          <w:sz w:val="24"/>
-          <w:szCs w:val="24"/>
-        </w:rPr>
-        <w:t>dependency</w:t>
-      </w:r>
-      <w:r>
-        <w:rPr>
-          <w:rFonts w:ascii="Consolas" w:hAnsi="Consolas" w:cs="Consolas"/>
-          <w:color w:val="008080"/>
-          <w:kern w:val="0"/>
-          <w:sz w:val="24"/>
-          <w:szCs w:val="24"/>
-        </w:rPr>
-        <w:t>&gt;</w:t>
-      </w:r>
-    </w:p>
-    <w:p>
-      <w:pPr>
-        <w:rPr>
-          <w:rFonts w:ascii="Consolas" w:hAnsi="Consolas" w:cs="Consolas" w:hint="eastAsia"/>
-          <w:color w:val="008080"/>
-          <w:kern w:val="0"/>
-          <w:sz w:val="24"/>
-          <w:szCs w:val="24"/>
-        </w:rPr>
-      </w:pPr>
-    </w:p>
-    <w:p>
-      <w:pPr>
-        <w:rPr>
-          <w:rFonts w:ascii="Consolas" w:hAnsi="Consolas" w:cs="Consolas" w:hint="eastAsia"/>
-          <w:color w:val="008080"/>
-          <w:kern w:val="0"/>
-          <w:sz w:val="24"/>
-          <w:szCs w:val="24"/>
-        </w:rPr>
-      </w:pPr>
-      <w:r>
-        <w:rPr>
-          <w:rFonts w:ascii="Consolas" w:hAnsi="Consolas" w:cs="Consolas" w:hint="eastAsia"/>
-          <w:color w:val="008080"/>
-          <w:kern w:val="0"/>
-          <w:sz w:val="24"/>
-          <w:szCs w:val="24"/>
-        </w:rPr>
         <w:t>删除重复代码</w:t>
       </w:r>
     </w:p>
     <w:p>
       <w:pPr>
         <w:rPr>
-          <w:rFonts w:ascii="Consolas" w:hAnsi="Consolas" w:cs="Consolas" w:hint="eastAsia"/>
-          <w:color w:val="008080"/>
-          <w:kern w:val="0"/>
-          <w:sz w:val="24"/>
-          <w:szCs w:val="24"/>
-        </w:rPr>
-      </w:pPr>
-    </w:p>
-    <w:p>
-      <w:pPr>
-        <w:rPr>
-          <w:rFonts w:hint="eastAsia"/>
-        </w:rPr>
-      </w:pPr>
+          <w:rFonts w:ascii="Consolas" w:hAnsi="Consolas" w:cs="Consolas"/>
+          <w:color w:val="008080"/>
+          <w:kern w:val="0"/>
+          <w:sz w:val="24"/>
+          <w:szCs w:val="24"/>
+        </w:rPr>
+      </w:pPr>
+    </w:p>
+    <w:p>
       <w:r>
         <w:rPr>
           <w:noProof/>
@@ -19742,32 +19673,16 @@
         </w:drawing>
       </w:r>
     </w:p>
-    <w:p>
-      <w:pPr>
+    <w:p/>
+    <w:p>
+      <w:r>
         <w:rPr>
           <w:rFonts w:hint="eastAsia"/>
         </w:rPr>
-      </w:pPr>
-    </w:p>
-    <w:p>
-      <w:pPr>
-        <w:rPr>
-          <w:rFonts w:hint="eastAsia"/>
-        </w:rPr>
-      </w:pPr>
-      <w:r>
-        <w:rPr>
-          <w:rFonts w:hint="eastAsia"/>
-        </w:rPr>
         <w:t>测试：</w:t>
       </w:r>
     </w:p>
     <w:p>
-      <w:pPr>
-        <w:rPr>
-          <w:rFonts w:hint="eastAsia"/>
-        </w:rPr>
-      </w:pPr>
       <w:r>
         <w:rPr>
           <w:noProof/>
@@ -19820,43 +19735,29 @@
       </w:r>
     </w:p>
     <w:p>
-      <w:pPr>
+      <w:r>
         <w:rPr>
           <w:rFonts w:hint="eastAsia"/>
         </w:rPr>
-      </w:pPr>
+        <w:t>获得测试的</w:t>
+      </w:r>
       <w:r>
         <w:rPr>
           <w:rFonts w:hint="eastAsia"/>
         </w:rPr>
-        <w:t>获得测试的</w:t>
+        <w:t xml:space="preserve">User </w:t>
       </w:r>
       <w:r>
         <w:rPr>
           <w:rFonts w:hint="eastAsia"/>
         </w:rPr>
-        <w:t xml:space="preserve">User </w:t>
-      </w:r>
-      <w:r>
-        <w:rPr>
-          <w:rFonts w:hint="eastAsia"/>
-        </w:rPr>
         <w:t>对象。</w:t>
       </w:r>
     </w:p>
-    <w:p>
-      <w:pPr>
-        <w:rPr>
-          <w:rFonts w:hint="eastAsia"/>
-        </w:rPr>
-      </w:pPr>
-    </w:p>
+    <w:p/>
     <w:p>
       <w:pPr>
         <w:pStyle w:val="2"/>
-        <w:rPr>
-          <w:rFonts w:hint="eastAsia"/>
-        </w:rPr>
       </w:pPr>
       <w:r>
         <w:rPr>
@@ -19866,19 +19767,8 @@
         <w:t>配置监控中心</w:t>
       </w:r>
     </w:p>
-    <w:p>
-      <w:pPr>
-        <w:rPr>
-          <w:rFonts w:hint="eastAsia"/>
-        </w:rPr>
-      </w:pPr>
-    </w:p>
-    <w:p>
-      <w:pPr>
-        <w:rPr>
-          <w:rFonts w:hint="eastAsia"/>
-        </w:rPr>
-      </w:pPr>
+    <w:p/>
+    <w:p>
       <w:r>
         <w:rPr>
           <w:noProof/>
@@ -19930,45 +19820,55 @@
         </w:drawing>
       </w:r>
     </w:p>
-    <w:p>
-      <w:pPr>
+    <w:p/>
+    <w:p>
+      <w:r>
         <w:rPr>
           <w:rFonts w:hint="eastAsia"/>
         </w:rPr>
-      </w:pPr>
-    </w:p>
-    <w:p>
-      <w:pPr>
+        <w:t>将构建好的</w:t>
+      </w:r>
+      <w:r>
         <w:rPr>
           <w:rFonts w:hint="eastAsia"/>
         </w:rPr>
-      </w:pPr>
+        <w:t xml:space="preserve"> dubbo </w:t>
+      </w:r>
       <w:r>
         <w:rPr>
           <w:rFonts w:hint="eastAsia"/>
         </w:rPr>
-        <w:t>将构建好的</w:t>
+        <w:t>项目中的</w:t>
       </w:r>
       <w:r>
         <w:rPr>
           <w:rFonts w:hint="eastAsia"/>
         </w:rPr>
-        <w:t xml:space="preserve"> dubbo </w:t>
+        <w:t xml:space="preserve"> </w:t>
+      </w:r>
+      <w:r>
+        <w:t>dubbo-simple</w:t>
       </w:r>
       <w:r>
         <w:rPr>
           <w:rFonts w:hint="eastAsia"/>
         </w:rPr>
-        <w:t>项目中的</w:t>
+        <w:t xml:space="preserve"> </w:t>
       </w:r>
       <w:r>
         <w:rPr>
           <w:rFonts w:hint="eastAsia"/>
         </w:rPr>
+        <w:t>下的</w:t>
+      </w:r>
+      <w:r>
+        <w:rPr>
+          <w:rFonts w:hint="eastAsia"/>
+        </w:rPr>
         <w:t xml:space="preserve"> </w:t>
       </w:r>
       <w:r>
-        <w:t>dubbo-simple</w:t>
+        <w:t>dubbo-monitor-simple</w:t>
       </w:r>
       <w:r>
         <w:rPr>
@@ -19980,111 +19880,52 @@
         <w:rPr>
           <w:rFonts w:hint="eastAsia"/>
         </w:rPr>
-        <w:t>下的</w:t>
+        <w:t>下</w:t>
       </w:r>
       <w:r>
         <w:rPr>
           <w:rFonts w:hint="eastAsia"/>
         </w:rPr>
-        <w:t xml:space="preserve"> </w:t>
-      </w:r>
-      <w:r>
-        <w:t>dubbo-monitor-simple</w:t>
+        <w:t xml:space="preserve"> target </w:t>
       </w:r>
       <w:r>
         <w:rPr>
           <w:rFonts w:hint="eastAsia"/>
         </w:rPr>
-        <w:t xml:space="preserve"> </w:t>
-      </w:r>
+        <w:t>下编译好的文件</w:t>
+      </w:r>
+    </w:p>
+    <w:p>
+      <w:r>
+        <w:t>dubbo-monitor-simple-2.5.3-assembly.tar.gz</w:t>
+      </w:r>
+    </w:p>
+    <w:p/>
+    <w:p>
       <w:r>
         <w:rPr>
           <w:rFonts w:hint="eastAsia"/>
         </w:rPr>
-        <w:t>下</w:t>
-      </w:r>
+        <w:t>获取到</w:t>
+      </w:r>
+    </w:p>
+    <w:p/>
+    <w:p>
       <w:r>
         <w:rPr>
           <w:rFonts w:hint="eastAsia"/>
         </w:rPr>
-        <w:t xml:space="preserve"> target </w:t>
+        <w:t>解压</w:t>
       </w:r>
       <w:r>
         <w:rPr>
           <w:rFonts w:hint="eastAsia"/>
         </w:rPr>
-        <w:t>下编译好的文件</w:t>
-      </w:r>
-    </w:p>
-    <w:p>
-      <w:pPr>
-        <w:rPr>
-          <w:rFonts w:hint="eastAsia"/>
-        </w:rPr>
-      </w:pPr>
-      <w:r>
-        <w:t>dubbo-monitor-simple-2.5.3-assembly.tar.gz</w:t>
-      </w:r>
-    </w:p>
-    <w:p>
-      <w:pPr>
-        <w:rPr>
-          <w:rFonts w:hint="eastAsia"/>
-        </w:rPr>
-      </w:pPr>
-    </w:p>
-    <w:p>
-      <w:pPr>
-        <w:rPr>
-          <w:rFonts w:hint="eastAsia"/>
-        </w:rPr>
-      </w:pPr>
-      <w:r>
-        <w:rPr>
-          <w:rFonts w:hint="eastAsia"/>
-        </w:rPr>
-        <w:t>获取到</w:t>
-      </w:r>
-    </w:p>
-    <w:p>
-      <w:pPr>
-        <w:rPr>
-          <w:rFonts w:hint="eastAsia"/>
-        </w:rPr>
-      </w:pPr>
-    </w:p>
-    <w:p>
-      <w:pPr>
-        <w:rPr>
-          <w:rFonts w:hint="eastAsia"/>
-        </w:rPr>
-      </w:pPr>
-      <w:r>
-        <w:rPr>
-          <w:rFonts w:hint="eastAsia"/>
-        </w:rPr>
-        <w:t>解压</w:t>
-      </w:r>
-      <w:r>
-        <w:rPr>
-          <w:rFonts w:hint="eastAsia"/>
-        </w:rPr>
         <w:t>得到目录</w:t>
       </w:r>
     </w:p>
-    <w:p>
-      <w:pPr>
-        <w:rPr>
-          <w:rFonts w:hint="eastAsia"/>
-        </w:rPr>
-      </w:pPr>
-    </w:p>
-    <w:p>
-      <w:pPr>
-        <w:rPr>
-          <w:rFonts w:hint="eastAsia"/>
-        </w:rPr>
-      </w:pPr>
+    <w:p/>
+    <w:p>
       <w:r>
         <w:rPr>
           <w:noProof/>
@@ -20137,33 +19978,23 @@
       </w:r>
     </w:p>
     <w:p>
-      <w:pPr>
+      <w:r>
+        <w:t>C</w:t>
+      </w:r>
+      <w:r>
         <w:rPr>
           <w:rFonts w:hint="eastAsia"/>
         </w:rPr>
-      </w:pPr>
-      <w:r>
-        <w:t>C</w:t>
+        <w:t xml:space="preserve">onf </w:t>
       </w:r>
       <w:r>
         <w:rPr>
           <w:rFonts w:hint="eastAsia"/>
         </w:rPr>
-        <w:t xml:space="preserve">onf </w:t>
-      </w:r>
-      <w:r>
-        <w:rPr>
-          <w:rFonts w:hint="eastAsia"/>
-        </w:rPr>
         <w:t>目录下修改配置文件</w:t>
       </w:r>
     </w:p>
     <w:p>
-      <w:pPr>
-        <w:rPr>
-          <w:rFonts w:hint="eastAsia"/>
-        </w:rPr>
-      </w:pPr>
       <w:r>
         <w:rPr>
           <w:noProof/>
@@ -20216,19 +20047,8 @@
         </w:drawing>
       </w:r>
     </w:p>
-    <w:p>
-      <w:pPr>
-        <w:rPr>
-          <w:rFonts w:hint="eastAsia"/>
-        </w:rPr>
-      </w:pPr>
-    </w:p>
-    <w:p>
-      <w:pPr>
-        <w:rPr>
-          <w:rFonts w:hint="eastAsia"/>
-        </w:rPr>
-      </w:pPr>
+    <w:p/>
+    <w:p>
       <w:r>
         <w:rPr>
           <w:noProof/>
@@ -20280,39 +20100,17 @@
         </w:drawing>
       </w:r>
     </w:p>
-    <w:p>
-      <w:pPr>
+    <w:p/>
+    <w:p>
+      <w:r>
         <w:rPr>
           <w:rFonts w:hint="eastAsia"/>
         </w:rPr>
-      </w:pPr>
-    </w:p>
-    <w:p>
-      <w:pPr>
-        <w:rPr>
-          <w:rFonts w:hint="eastAsia"/>
-        </w:rPr>
-      </w:pPr>
-      <w:r>
-        <w:rPr>
-          <w:rFonts w:hint="eastAsia"/>
-        </w:rPr>
         <w:t>修改为</w:t>
       </w:r>
     </w:p>
-    <w:p>
-      <w:pPr>
-        <w:rPr>
-          <w:rFonts w:hint="eastAsia"/>
-        </w:rPr>
-      </w:pPr>
-    </w:p>
-    <w:p>
-      <w:pPr>
-        <w:rPr>
-          <w:rFonts w:hint="eastAsia"/>
-        </w:rPr>
-      </w:pPr>
+    <w:p/>
+    <w:p>
       <w:r>
         <w:rPr>
           <w:noProof/>
@@ -20365,20 +20163,8 @@
         </w:drawing>
       </w:r>
     </w:p>
-    <w:p>
-      <w:pPr>
-        <w:rPr>
-          <w:rFonts w:hint="eastAsia"/>
-        </w:rPr>
-      </w:pPr>
-    </w:p>
-    <w:p>
-      <w:pPr>
-        <w:rPr>
-          <w:rFonts w:hint="eastAsia"/>
-        </w:rPr>
-      </w:pPr>
-    </w:p>
+    <w:p/>
+    <w:p/>
     <w:p/>
     <w:p>
       <w:r>
@@ -20522,78 +20308,59 @@
       </w:r>
     </w:p>
     <w:p>
-      <w:pPr>
+      <w:r>
+        <w:t>dubbo.log4j.level=WARN</w:t>
+      </w:r>
+    </w:p>
+    <w:p/>
+    <w:p>
+      <w:pPr>
+        <w:pStyle w:val="2"/>
+      </w:pPr>
+      <w:r>
         <w:rPr>
           <w:rFonts w:hint="eastAsia"/>
         </w:rPr>
-      </w:pPr>
-      <w:r>
-        <w:t>dubbo.log4j.level=WARN</w:t>
-      </w:r>
-    </w:p>
-    <w:p>
-      <w:pPr>
+        <w:t>在</w:t>
+      </w:r>
+      <w:r>
         <w:rPr>
           <w:rFonts w:hint="eastAsia"/>
         </w:rPr>
-      </w:pPr>
-    </w:p>
-    <w:p>
-      <w:pPr>
-        <w:pStyle w:val="2"/>
+        <w:t xml:space="preserve"> dubbo-provider </w:t>
+      </w:r>
+      <w:r>
         <w:rPr>
           <w:rFonts w:hint="eastAsia"/>
         </w:rPr>
-      </w:pPr>
+        <w:t>中配置</w:t>
+      </w:r>
       <w:r>
         <w:rPr>
           <w:rFonts w:hint="eastAsia"/>
         </w:rPr>
-        <w:t>在</w:t>
+        <w:t xml:space="preserve"> </w:t>
       </w:r>
       <w:r>
         <w:rPr>
           <w:rFonts w:hint="eastAsia"/>
         </w:rPr>
-        <w:t xml:space="preserve"> dubbo-provider </w:t>
+        <w:t>在注册中心</w:t>
       </w:r>
       <w:r>
         <w:rPr>
           <w:rFonts w:hint="eastAsia"/>
         </w:rPr>
-        <w:t>中配置</w:t>
+        <w:t>自动</w:t>
       </w:r>
       <w:r>
         <w:rPr>
           <w:rFonts w:hint="eastAsia"/>
         </w:rPr>
-        <w:t xml:space="preserve"> </w:t>
-      </w:r>
-      <w:r>
-        <w:rPr>
-          <w:rFonts w:hint="eastAsia"/>
-        </w:rPr>
-        <w:t>在注册中心</w:t>
-      </w:r>
-      <w:r>
-        <w:rPr>
-          <w:rFonts w:hint="eastAsia"/>
-        </w:rPr>
-        <w:t>自动</w:t>
-      </w:r>
-      <w:r>
-        <w:rPr>
-          <w:rFonts w:hint="eastAsia"/>
-        </w:rPr>
         <w:t>查找监控</w:t>
       </w:r>
     </w:p>
     <w:p>
-      <w:pPr>
-        <w:rPr>
-          <w:rFonts w:hint="eastAsia"/>
-        </w:rPr>
-      </w:pPr>
       <w:r>
         <w:rPr>
           <w:rFonts w:hint="eastAsia"/>
@@ -20646,20 +20413,8 @@
         </w:drawing>
       </w:r>
     </w:p>
-    <w:p>
-      <w:pPr>
-        <w:rPr>
-          <w:rFonts w:hint="eastAsia"/>
-        </w:rPr>
-      </w:pPr>
-    </w:p>
-    <w:p>
-      <w:pPr>
-        <w:rPr>
-          <w:rFonts w:hint="eastAsia"/>
-        </w:rPr>
-      </w:pPr>
-    </w:p>
+    <w:p/>
+    <w:p/>
     <w:p>
       <w:pPr>
         <w:autoSpaceDE w:val="0"/>
@@ -22418,76 +22173,51 @@
       </w:r>
     </w:p>
     <w:p>
-      <w:pPr>
+      <w:r>
+        <w:rPr>
+          <w:rFonts w:ascii="Consolas" w:hAnsi="Consolas" w:cs="Consolas"/>
+          <w:color w:val="008080"/>
+          <w:kern w:val="0"/>
+          <w:sz w:val="24"/>
+          <w:szCs w:val="24"/>
+        </w:rPr>
+        <w:t>&lt;/</w:t>
+      </w:r>
+      <w:r>
+        <w:rPr>
+          <w:rFonts w:ascii="Consolas" w:hAnsi="Consolas" w:cs="Consolas"/>
+          <w:color w:val="3F7F7F"/>
+          <w:kern w:val="0"/>
+          <w:sz w:val="24"/>
+          <w:szCs w:val="24"/>
+        </w:rPr>
+        <w:t>beans</w:t>
+      </w:r>
+      <w:r>
+        <w:rPr>
+          <w:rFonts w:ascii="Consolas" w:hAnsi="Consolas" w:cs="Consolas"/>
+          <w:color w:val="008080"/>
+          <w:kern w:val="0"/>
+          <w:sz w:val="24"/>
+          <w:szCs w:val="24"/>
+        </w:rPr>
+        <w:t>&gt;</w:t>
+      </w:r>
+    </w:p>
+    <w:p/>
+    <w:p>
+      <w:pPr>
+        <w:pStyle w:val="2"/>
+      </w:pPr>
+      <w:r>
         <w:rPr>
           <w:rFonts w:hint="eastAsia"/>
         </w:rPr>
-      </w:pPr>
-      <w:r>
-        <w:rPr>
-          <w:rFonts w:ascii="Consolas" w:hAnsi="Consolas" w:cs="Consolas"/>
-          <w:color w:val="008080"/>
-          <w:kern w:val="0"/>
-          <w:sz w:val="24"/>
-          <w:szCs w:val="24"/>
-        </w:rPr>
-        <w:t>&lt;/</w:t>
-      </w:r>
-      <w:r>
-        <w:rPr>
-          <w:rFonts w:ascii="Consolas" w:hAnsi="Consolas" w:cs="Consolas"/>
-          <w:color w:val="3F7F7F"/>
-          <w:kern w:val="0"/>
-          <w:sz w:val="24"/>
-          <w:szCs w:val="24"/>
-        </w:rPr>
-        <w:t>beans</w:t>
-      </w:r>
-      <w:r>
-        <w:rPr>
-          <w:rFonts w:ascii="Consolas" w:hAnsi="Consolas" w:cs="Consolas"/>
-          <w:color w:val="008080"/>
-          <w:kern w:val="0"/>
-          <w:sz w:val="24"/>
-          <w:szCs w:val="24"/>
-        </w:rPr>
-        <w:t>&gt;</w:t>
-      </w:r>
-    </w:p>
-    <w:p>
-      <w:pPr>
-        <w:rPr>
-          <w:rFonts w:hint="eastAsia"/>
-        </w:rPr>
-      </w:pPr>
-    </w:p>
-    <w:p>
-      <w:pPr>
-        <w:pStyle w:val="2"/>
-        <w:rPr>
-          <w:rFonts w:hint="eastAsia"/>
-        </w:rPr>
-      </w:pPr>
-      <w:r>
-        <w:rPr>
-          <w:rFonts w:hint="eastAsia"/>
-        </w:rPr>
         <w:t>启动监控：</w:t>
       </w:r>
     </w:p>
-    <w:p>
-      <w:pPr>
-        <w:rPr>
-          <w:rFonts w:hint="eastAsia"/>
-        </w:rPr>
-      </w:pPr>
-    </w:p>
-    <w:p>
-      <w:pPr>
-        <w:rPr>
-          <w:rFonts w:hint="eastAsia"/>
-        </w:rPr>
-      </w:pPr>
+    <w:p/>
+    <w:p>
       <w:r>
         <w:rPr>
           <w:rFonts w:hint="eastAsia"/>
@@ -22540,19 +22270,8 @@
         </w:drawing>
       </w:r>
     </w:p>
-    <w:p>
-      <w:pPr>
-        <w:rPr>
-          <w:rFonts w:hint="eastAsia"/>
-        </w:rPr>
-      </w:pPr>
-    </w:p>
-    <w:p>
-      <w:pPr>
-        <w:rPr>
-          <w:rFonts w:hint="eastAsia"/>
-        </w:rPr>
-      </w:pPr>
+    <w:p/>
+    <w:p>
       <w:r>
         <w:rPr>
           <w:rFonts w:hint="eastAsia"/>
@@ -22607,15 +22326,10 @@
       </w:r>
     </w:p>
     <w:p>
-      <w:pPr>
+      <w:r>
         <w:rPr>
           <w:rFonts w:hint="eastAsia"/>
         </w:rPr>
-      </w:pPr>
-      <w:r>
-        <w:rPr>
-          <w:rFonts w:hint="eastAsia"/>
-        </w:rPr>
         <w:t>访问地址：</w:t>
       </w:r>
       <w:r>
@@ -22623,11 +22337,6 @@
       </w:r>
     </w:p>
     <w:p>
-      <w:pPr>
-        <w:rPr>
-          <w:rFonts w:hint="eastAsia"/>
-        </w:rPr>
-      </w:pPr>
       <w:r>
         <w:rPr>
           <w:rFonts w:hint="eastAsia"/>
@@ -22680,24 +22389,25 @@
         </w:drawing>
       </w:r>
     </w:p>
-    <w:p>
-      <w:pPr>
+    <w:p/>
+    <w:p>
+      <w:r>
         <w:rPr>
           <w:rFonts w:hint="eastAsia"/>
         </w:rPr>
-      </w:pPr>
-    </w:p>
-    <w:p>
-      <w:pPr>
+        <w:t>暂时只有</w:t>
+      </w:r>
+      <w:r>
         <w:rPr>
           <w:rFonts w:hint="eastAsia"/>
         </w:rPr>
-      </w:pPr>
+        <w:t xml:space="preserve"> </w:t>
+      </w:r>
       <w:r>
         <w:rPr>
           <w:rFonts w:hint="eastAsia"/>
         </w:rPr>
-        <w:t>暂时只有</w:t>
+        <w:t>监控本身</w:t>
       </w:r>
       <w:r>
         <w:rPr>
@@ -22709,27 +22419,10 @@
         <w:rPr>
           <w:rFonts w:hint="eastAsia"/>
         </w:rPr>
-        <w:t>监控本身</w:t>
-      </w:r>
-      <w:r>
-        <w:rPr>
-          <w:rFonts w:hint="eastAsia"/>
-        </w:rPr>
-        <w:t xml:space="preserve"> </w:t>
-      </w:r>
-      <w:r>
-        <w:rPr>
-          <w:rFonts w:hint="eastAsia"/>
-        </w:rPr>
         <w:t>一个服务</w:t>
       </w:r>
     </w:p>
     <w:p>
-      <w:pPr>
-        <w:rPr>
-          <w:rFonts w:hint="eastAsia"/>
-        </w:rPr>
-      </w:pPr>
       <w:r>
         <w:rPr>
           <w:rFonts w:hint="eastAsia"/>
@@ -22782,46 +22475,26 @@
         </w:drawing>
       </w:r>
     </w:p>
-    <w:p>
-      <w:pPr>
+    <w:p/>
+    <w:p>
+      <w:pPr>
+        <w:pStyle w:val="2"/>
+      </w:pPr>
+      <w:r>
         <w:rPr>
           <w:rFonts w:hint="eastAsia"/>
         </w:rPr>
-      </w:pPr>
-    </w:p>
-    <w:p>
-      <w:pPr>
-        <w:pStyle w:val="2"/>
+        <w:t>启动</w:t>
+      </w:r>
+      <w:r>
         <w:rPr>
           <w:rFonts w:hint="eastAsia"/>
         </w:rPr>
-      </w:pPr>
-      <w:r>
-        <w:rPr>
-          <w:rFonts w:hint="eastAsia"/>
-        </w:rPr>
-        <w:t>启动</w:t>
-      </w:r>
-      <w:r>
-        <w:rPr>
-          <w:rFonts w:hint="eastAsia"/>
-        </w:rPr>
         <w:t xml:space="preserve"> dubbo-provider</w:t>
       </w:r>
     </w:p>
-    <w:p>
-      <w:pPr>
-        <w:rPr>
-          <w:rFonts w:hint="eastAsia"/>
-        </w:rPr>
-      </w:pPr>
-    </w:p>
-    <w:p>
-      <w:pPr>
-        <w:rPr>
-          <w:rFonts w:hint="eastAsia"/>
-        </w:rPr>
-      </w:pPr>
+    <w:p/>
+    <w:p>
       <w:r>
         <w:rPr>
           <w:noProof/>
@@ -22874,58 +22547,38 @@
         </w:drawing>
       </w:r>
     </w:p>
-    <w:p>
-      <w:pPr>
+    <w:p/>
+    <w:p>
+      <w:pPr>
+        <w:pStyle w:val="2"/>
+      </w:pPr>
+      <w:r>
         <w:rPr>
           <w:rFonts w:hint="eastAsia"/>
         </w:rPr>
-      </w:pPr>
-    </w:p>
-    <w:p>
-      <w:pPr>
-        <w:pStyle w:val="2"/>
+        <w:t>执行</w:t>
+      </w:r>
+      <w:r>
         <w:rPr>
           <w:rFonts w:hint="eastAsia"/>
         </w:rPr>
-      </w:pPr>
+        <w:t xml:space="preserve"> dubbo-consumer</w:t>
+      </w:r>
       <w:r>
         <w:rPr>
           <w:rFonts w:hint="eastAsia"/>
         </w:rPr>
-        <w:t>执行</w:t>
+        <w:t xml:space="preserve"> </w:t>
       </w:r>
       <w:r>
         <w:rPr>
           <w:rFonts w:hint="eastAsia"/>
         </w:rPr>
-        <w:t xml:space="preserve"> dubbo-consumer</w:t>
-      </w:r>
-      <w:r>
-        <w:rPr>
-          <w:rFonts w:hint="eastAsia"/>
-        </w:rPr>
-        <w:t xml:space="preserve"> </w:t>
-      </w:r>
-      <w:r>
-        <w:rPr>
-          <w:rFonts w:hint="eastAsia"/>
-        </w:rPr>
         <w:t>查看统计</w:t>
       </w:r>
     </w:p>
-    <w:p>
-      <w:pPr>
-        <w:rPr>
-          <w:rFonts w:hint="eastAsia"/>
-        </w:rPr>
-      </w:pPr>
-    </w:p>
-    <w:p>
-      <w:pPr>
-        <w:rPr>
-          <w:rFonts w:hint="eastAsia"/>
-        </w:rPr>
-      </w:pPr>
+    <w:p/>
+    <w:p>
       <w:r>
         <w:rPr>
           <w:rFonts w:hint="eastAsia"/>
@@ -22978,26 +22631,9 @@
         </w:drawing>
       </w:r>
     </w:p>
-    <w:p>
-      <w:pPr>
-        <w:rPr>
-          <w:rFonts w:hint="eastAsia"/>
-        </w:rPr>
-      </w:pPr>
-    </w:p>
-    <w:p>
-      <w:pPr>
-        <w:rPr>
-          <w:rFonts w:hint="eastAsia"/>
-        </w:rPr>
-      </w:pPr>
-    </w:p>
-    <w:p>
-      <w:pPr>
-        <w:rPr>
-          <w:rFonts w:hint="eastAsia"/>
-        </w:rPr>
-      </w:pPr>
+    <w:p/>
+    <w:p/>
+    <w:p>
       <w:r>
         <w:rPr>
           <w:rFonts w:hint="eastAsia"/>
@@ -23050,39 +22686,17 @@
         </w:drawing>
       </w:r>
     </w:p>
-    <w:p>
-      <w:pPr>
+    <w:p/>
+    <w:p>
+      <w:r>
         <w:rPr>
           <w:rFonts w:hint="eastAsia"/>
         </w:rPr>
-      </w:pPr>
-    </w:p>
-    <w:p>
-      <w:pPr>
-        <w:rPr>
-          <w:rFonts w:hint="eastAsia"/>
-        </w:rPr>
-      </w:pPr>
-      <w:r>
-        <w:rPr>
-          <w:rFonts w:hint="eastAsia"/>
-        </w:rPr>
         <w:t>执行后：</w:t>
       </w:r>
     </w:p>
-    <w:p>
-      <w:pPr>
-        <w:rPr>
-          <w:rFonts w:hint="eastAsia"/>
-        </w:rPr>
-      </w:pPr>
-    </w:p>
-    <w:p>
-      <w:pPr>
-        <w:rPr>
-          <w:rFonts w:hint="eastAsia"/>
-        </w:rPr>
-      </w:pPr>
+    <w:p/>
+    <w:p>
       <w:r>
         <w:rPr>
           <w:rFonts w:hint="eastAsia"/>
@@ -23136,11 +22750,6 @@
       </w:r>
     </w:p>
     <w:p>
-      <w:pPr>
-        <w:rPr>
-          <w:rFonts w:hint="eastAsia"/>
-        </w:rPr>
-      </w:pPr>
       <w:r>
         <w:rPr>
           <w:rFonts w:hint="eastAsia"/>
@@ -23194,45 +22803,23 @@
         </w:drawing>
       </w:r>
     </w:p>
-    <w:p>
-      <w:pPr>
+    <w:p/>
+    <w:p>
+      <w:r>
         <w:rPr>
           <w:rFonts w:hint="eastAsia"/>
         </w:rPr>
-      </w:pPr>
-    </w:p>
-    <w:p>
-      <w:pPr>
+        <w:t>Charts</w:t>
+      </w:r>
+      <w:r>
         <w:rPr>
           <w:rFonts w:hint="eastAsia"/>
         </w:rPr>
-      </w:pPr>
-      <w:r>
-        <w:rPr>
-          <w:rFonts w:hint="eastAsia"/>
-        </w:rPr>
-        <w:t>Charts</w:t>
-      </w:r>
-      <w:r>
-        <w:rPr>
-          <w:rFonts w:hint="eastAsia"/>
-        </w:rPr>
         <w:t>图表</w:t>
       </w:r>
     </w:p>
-    <w:p>
-      <w:pPr>
-        <w:rPr>
-          <w:rFonts w:hint="eastAsia"/>
-        </w:rPr>
-      </w:pPr>
-    </w:p>
-    <w:p>
-      <w:pPr>
-        <w:rPr>
-          <w:rFonts w:hint="eastAsia"/>
-        </w:rPr>
-      </w:pPr>
+    <w:p/>
+    <w:p>
       <w:r>
         <w:rPr>
           <w:rFonts w:hint="eastAsia"/>
@@ -23285,19 +22872,8 @@
         </w:drawing>
       </w:r>
     </w:p>
-    <w:p>
-      <w:pPr>
-        <w:rPr>
-          <w:rFonts w:hint="eastAsia"/>
-        </w:rPr>
-      </w:pPr>
-    </w:p>
-    <w:p>
-      <w:pPr>
-        <w:rPr>
-          <w:rFonts w:hint="eastAsia"/>
-        </w:rPr>
-      </w:pPr>
+    <w:p/>
+    <w:p>
       <w:r>
         <w:rPr>
           <w:rFonts w:hint="eastAsia"/>
@@ -23379,48 +22955,32 @@
         <w:t>和平均响应时间</w:t>
       </w:r>
     </w:p>
-    <w:p>
-      <w:pPr>
+    <w:p/>
+    <w:p/>
+    <w:p>
+      <w:pPr>
+        <w:pStyle w:val="2"/>
+      </w:pPr>
+      <w:r>
         <w:rPr>
           <w:rFonts w:hint="eastAsia"/>
         </w:rPr>
-      </w:pPr>
-    </w:p>
-    <w:p>
-      <w:pPr>
+        <w:t>同时多次执行</w:t>
+      </w:r>
+      <w:r>
         <w:rPr>
           <w:rFonts w:hint="eastAsia"/>
         </w:rPr>
-      </w:pPr>
-    </w:p>
-    <w:p>
-      <w:pPr>
-        <w:pStyle w:val="2"/>
+        <w:t xml:space="preserve"> dubbo-consumer</w:t>
+      </w:r>
+    </w:p>
+    <w:p/>
+    <w:p>
+      <w:pPr>
         <w:rPr>
           <w:rFonts w:hint="eastAsia"/>
         </w:rPr>
       </w:pPr>
-      <w:r>
-        <w:rPr>
-          <w:rFonts w:hint="eastAsia"/>
-        </w:rPr>
-        <w:t>同时多次执行</w:t>
-      </w:r>
-      <w:r>
-        <w:rPr>
-          <w:rFonts w:hint="eastAsia"/>
-        </w:rPr>
-        <w:t xml:space="preserve"> dubbo-consumer</w:t>
-      </w:r>
-    </w:p>
-    <w:p>
-      <w:pPr>
-        <w:rPr>
-          <w:rFonts w:hint="eastAsia"/>
-        </w:rPr>
-      </w:pPr>
-    </w:p>
-    <w:p>
       <w:r>
         <w:rPr>
           <w:noProof/>
@@ -23472,6 +23032,904 @@
         </w:drawing>
       </w:r>
     </w:p>
+    <w:p>
+      <w:pPr>
+        <w:rPr>
+          <w:rFonts w:hint="eastAsia"/>
+        </w:rPr>
+      </w:pPr>
+    </w:p>
+    <w:p>
+      <w:pPr>
+        <w:rPr>
+          <w:rFonts w:hint="eastAsia"/>
+        </w:rPr>
+      </w:pPr>
+    </w:p>
+    <w:p>
+      <w:pPr>
+        <w:pStyle w:val="2"/>
+        <w:rPr>
+          <w:rFonts w:hint="eastAsia"/>
+        </w:rPr>
+      </w:pPr>
+      <w:r>
+        <w:rPr>
+          <w:rFonts w:hint="eastAsia"/>
+        </w:rPr>
+        <w:t>dubbo-admin</w:t>
+      </w:r>
+    </w:p>
+    <w:p>
+      <w:pPr>
+        <w:rPr>
+          <w:rFonts w:hint="eastAsia"/>
+        </w:rPr>
+      </w:pPr>
+      <w:r>
+        <w:rPr>
+          <w:rFonts w:hint="eastAsia"/>
+        </w:rPr>
+        <w:t>在之前构建好的</w:t>
+      </w:r>
+      <w:r>
+        <w:rPr>
+          <w:rFonts w:hint="eastAsia"/>
+        </w:rPr>
+        <w:t xml:space="preserve"> dubbo </w:t>
+      </w:r>
+      <w:r>
+        <w:rPr>
+          <w:rFonts w:hint="eastAsia"/>
+        </w:rPr>
+        <w:t>项目下找到</w:t>
+      </w:r>
+      <w:r>
+        <w:rPr>
+          <w:rFonts w:hint="eastAsia"/>
+        </w:rPr>
+        <w:t xml:space="preserve"> </w:t>
+      </w:r>
+      <w:r>
+        <w:t>dubbo-admin-2.5.3.war</w:t>
+      </w:r>
+    </w:p>
+    <w:p>
+      <w:pPr>
+        <w:rPr>
+          <w:rFonts w:hint="eastAsia"/>
+        </w:rPr>
+      </w:pPr>
+    </w:p>
+    <w:p>
+      <w:pPr>
+        <w:rPr>
+          <w:rFonts w:hint="eastAsia"/>
+        </w:rPr>
+      </w:pPr>
+      <w:r>
+        <w:rPr>
+          <w:rFonts w:hint="eastAsia"/>
+          <w:noProof/>
+        </w:rPr>
+        <w:lastRenderedPageBreak/>
+        <w:drawing>
+          <wp:inline distT="0" distB="0" distL="0" distR="0">
+            <wp:extent cx="2987675" cy="3458210"/>
+            <wp:effectExtent l="19050" t="0" r="3175" b="0"/>
+            <wp:docPr id="24" name="图片 4"/>
+            <wp:cNvGraphicFramePr>
+              <a:graphicFrameLocks xmlns:a="http://schemas.openxmlformats.org/drawingml/2006/main" noChangeAspect="1"/>
+            </wp:cNvGraphicFramePr>
+            <a:graphic xmlns:a="http://schemas.openxmlformats.org/drawingml/2006/main">
+              <a:graphicData uri="http://schemas.openxmlformats.org/drawingml/2006/picture">
+                <pic:pic xmlns:pic="http://schemas.openxmlformats.org/drawingml/2006/picture">
+                  <pic:nvPicPr>
+                    <pic:cNvPr id="0" name="Picture 4"/>
+                    <pic:cNvPicPr>
+                      <a:picLocks noChangeAspect="1" noChangeArrowheads="1"/>
+                    </pic:cNvPicPr>
+                  </pic:nvPicPr>
+                  <pic:blipFill>
+                    <a:blip r:embed="rId41"/>
+                    <a:srcRect/>
+                    <a:stretch>
+                      <a:fillRect/>
+                    </a:stretch>
+                  </pic:blipFill>
+                  <pic:spPr bwMode="auto">
+                    <a:xfrm>
+                      <a:off x="0" y="0"/>
+                      <a:ext cx="2987675" cy="3458210"/>
+                    </a:xfrm>
+                    <a:prstGeom prst="rect">
+                      <a:avLst/>
+                    </a:prstGeom>
+                    <a:noFill/>
+                    <a:ln w="9525">
+                      <a:noFill/>
+                      <a:miter lim="800000"/>
+                      <a:headEnd/>
+                      <a:tailEnd/>
+                    </a:ln>
+                  </pic:spPr>
+                </pic:pic>
+              </a:graphicData>
+            </a:graphic>
+          </wp:inline>
+        </w:drawing>
+      </w:r>
+    </w:p>
+    <w:p>
+      <w:pPr>
+        <w:rPr>
+          <w:rFonts w:hint="eastAsia"/>
+        </w:rPr>
+      </w:pPr>
+    </w:p>
+    <w:p>
+      <w:pPr>
+        <w:pStyle w:val="2"/>
+        <w:rPr>
+          <w:rFonts w:hint="eastAsia"/>
+        </w:rPr>
+      </w:pPr>
+      <w:r>
+        <w:rPr>
+          <w:rFonts w:hint="eastAsia"/>
+        </w:rPr>
+        <w:t>解压放到</w:t>
+      </w:r>
+      <w:r>
+        <w:rPr>
+          <w:rFonts w:hint="eastAsia"/>
+        </w:rPr>
+        <w:t xml:space="preserve">tomcat </w:t>
+      </w:r>
+      <w:r>
+        <w:rPr>
+          <w:rFonts w:hint="eastAsia"/>
+        </w:rPr>
+        <w:t>下</w:t>
+      </w:r>
+    </w:p>
+    <w:p>
+      <w:pPr>
+        <w:rPr>
+          <w:rFonts w:hint="eastAsia"/>
+        </w:rPr>
+      </w:pPr>
+      <w:r>
+        <w:rPr>
+          <w:noProof/>
+        </w:rPr>
+        <w:drawing>
+          <wp:inline distT="0" distB="0" distL="0" distR="0">
+            <wp:extent cx="5274310" cy="3432572"/>
+            <wp:effectExtent l="19050" t="0" r="2540" b="0"/>
+            <wp:docPr id="23" name="图片 1"/>
+            <wp:cNvGraphicFramePr>
+              <a:graphicFrameLocks xmlns:a="http://schemas.openxmlformats.org/drawingml/2006/main" noChangeAspect="1"/>
+            </wp:cNvGraphicFramePr>
+            <a:graphic xmlns:a="http://schemas.openxmlformats.org/drawingml/2006/main">
+              <a:graphicData uri="http://schemas.openxmlformats.org/drawingml/2006/picture">
+                <pic:pic xmlns:pic="http://schemas.openxmlformats.org/drawingml/2006/picture">
+                  <pic:nvPicPr>
+                    <pic:cNvPr id="0" name="Picture 1"/>
+                    <pic:cNvPicPr>
+                      <a:picLocks noChangeAspect="1" noChangeArrowheads="1"/>
+                    </pic:cNvPicPr>
+                  </pic:nvPicPr>
+                  <pic:blipFill>
+                    <a:blip r:embed="rId42"/>
+                    <a:srcRect/>
+                    <a:stretch>
+                      <a:fillRect/>
+                    </a:stretch>
+                  </pic:blipFill>
+                  <pic:spPr bwMode="auto">
+                    <a:xfrm>
+                      <a:off x="0" y="0"/>
+                      <a:ext cx="5274310" cy="3432572"/>
+                    </a:xfrm>
+                    <a:prstGeom prst="rect">
+                      <a:avLst/>
+                    </a:prstGeom>
+                    <a:noFill/>
+                    <a:ln w="9525">
+                      <a:noFill/>
+                      <a:miter lim="800000"/>
+                      <a:headEnd/>
+                      <a:tailEnd/>
+                    </a:ln>
+                  </pic:spPr>
+                </pic:pic>
+              </a:graphicData>
+            </a:graphic>
+          </wp:inline>
+        </w:drawing>
+      </w:r>
+    </w:p>
+    <w:p>
+      <w:pPr>
+        <w:rPr>
+          <w:rFonts w:hint="eastAsia"/>
+        </w:rPr>
+      </w:pPr>
+      <w:r>
+        <w:rPr>
+          <w:rFonts w:hint="eastAsia"/>
+        </w:rPr>
+        <w:t>这里放到</w:t>
+      </w:r>
+      <w:r>
+        <w:rPr>
+          <w:rFonts w:hint="eastAsia"/>
+        </w:rPr>
+        <w:t xml:space="preserve"> ROOT </w:t>
+      </w:r>
+    </w:p>
+    <w:p>
+      <w:pPr>
+        <w:rPr>
+          <w:rFonts w:hint="eastAsia"/>
+        </w:rPr>
+      </w:pPr>
+    </w:p>
+    <w:p>
+      <w:pPr>
+        <w:rPr>
+          <w:rFonts w:hint="eastAsia"/>
+        </w:rPr>
+      </w:pPr>
+      <w:r>
+        <w:rPr>
+          <w:noProof/>
+        </w:rPr>
+        <w:lastRenderedPageBreak/>
+        <w:drawing>
+          <wp:inline distT="0" distB="0" distL="0" distR="0">
+            <wp:extent cx="5274310" cy="3274911"/>
+            <wp:effectExtent l="19050" t="0" r="2540" b="0"/>
+            <wp:docPr id="26" name="图片 7"/>
+            <wp:cNvGraphicFramePr>
+              <a:graphicFrameLocks xmlns:a="http://schemas.openxmlformats.org/drawingml/2006/main" noChangeAspect="1"/>
+            </wp:cNvGraphicFramePr>
+            <a:graphic xmlns:a="http://schemas.openxmlformats.org/drawingml/2006/main">
+              <a:graphicData uri="http://schemas.openxmlformats.org/drawingml/2006/picture">
+                <pic:pic xmlns:pic="http://schemas.openxmlformats.org/drawingml/2006/picture">
+                  <pic:nvPicPr>
+                    <pic:cNvPr id="0" name="Picture 7"/>
+                    <pic:cNvPicPr>
+                      <a:picLocks noChangeAspect="1" noChangeArrowheads="1"/>
+                    </pic:cNvPicPr>
+                  </pic:nvPicPr>
+                  <pic:blipFill>
+                    <a:blip r:embed="rId43"/>
+                    <a:srcRect/>
+                    <a:stretch>
+                      <a:fillRect/>
+                    </a:stretch>
+                  </pic:blipFill>
+                  <pic:spPr bwMode="auto">
+                    <a:xfrm>
+                      <a:off x="0" y="0"/>
+                      <a:ext cx="5274310" cy="3274911"/>
+                    </a:xfrm>
+                    <a:prstGeom prst="rect">
+                      <a:avLst/>
+                    </a:prstGeom>
+                    <a:noFill/>
+                    <a:ln w="9525">
+                      <a:noFill/>
+                      <a:miter lim="800000"/>
+                      <a:headEnd/>
+                      <a:tailEnd/>
+                    </a:ln>
+                  </pic:spPr>
+                </pic:pic>
+              </a:graphicData>
+            </a:graphic>
+          </wp:inline>
+        </w:drawing>
+      </w:r>
+    </w:p>
+    <w:p>
+      <w:pPr>
+        <w:rPr>
+          <w:rFonts w:hint="eastAsia"/>
+        </w:rPr>
+      </w:pPr>
+      <w:r>
+        <w:rPr>
+          <w:noProof/>
+        </w:rPr>
+        <w:drawing>
+          <wp:inline distT="0" distB="0" distL="0" distR="0">
+            <wp:extent cx="5274310" cy="4038506"/>
+            <wp:effectExtent l="19050" t="0" r="2540" b="0"/>
+            <wp:docPr id="27" name="图片 10"/>
+            <wp:cNvGraphicFramePr>
+              <a:graphicFrameLocks xmlns:a="http://schemas.openxmlformats.org/drawingml/2006/main" noChangeAspect="1"/>
+            </wp:cNvGraphicFramePr>
+            <a:graphic xmlns:a="http://schemas.openxmlformats.org/drawingml/2006/main">
+              <a:graphicData uri="http://schemas.openxmlformats.org/drawingml/2006/picture">
+                <pic:pic xmlns:pic="http://schemas.openxmlformats.org/drawingml/2006/picture">
+                  <pic:nvPicPr>
+                    <pic:cNvPr id="0" name="Picture 10"/>
+                    <pic:cNvPicPr>
+                      <a:picLocks noChangeAspect="1" noChangeArrowheads="1"/>
+                    </pic:cNvPicPr>
+                  </pic:nvPicPr>
+                  <pic:blipFill>
+                    <a:blip r:embed="rId44"/>
+                    <a:srcRect/>
+                    <a:stretch>
+                      <a:fillRect/>
+                    </a:stretch>
+                  </pic:blipFill>
+                  <pic:spPr bwMode="auto">
+                    <a:xfrm>
+                      <a:off x="0" y="0"/>
+                      <a:ext cx="5274310" cy="4038506"/>
+                    </a:xfrm>
+                    <a:prstGeom prst="rect">
+                      <a:avLst/>
+                    </a:prstGeom>
+                    <a:noFill/>
+                    <a:ln w="9525">
+                      <a:noFill/>
+                      <a:miter lim="800000"/>
+                      <a:headEnd/>
+                      <a:tailEnd/>
+                    </a:ln>
+                  </pic:spPr>
+                </pic:pic>
+              </a:graphicData>
+            </a:graphic>
+          </wp:inline>
+        </w:drawing>
+      </w:r>
+    </w:p>
+    <w:p>
+      <w:pPr>
+        <w:rPr>
+          <w:rFonts w:hint="eastAsia"/>
+        </w:rPr>
+      </w:pPr>
+    </w:p>
+    <w:p>
+      <w:pPr>
+        <w:rPr>
+          <w:rFonts w:hint="eastAsia"/>
+        </w:rPr>
+      </w:pPr>
+    </w:p>
+    <w:p>
+      <w:pPr>
+        <w:pStyle w:val="2"/>
+        <w:rPr>
+          <w:rFonts w:hint="eastAsia"/>
+        </w:rPr>
+      </w:pPr>
+      <w:r>
+        <w:rPr>
+          <w:rFonts w:hint="eastAsia"/>
+        </w:rPr>
+        <w:t>配置文件</w:t>
+      </w:r>
+    </w:p>
+    <w:p>
+      <w:pPr>
+        <w:rPr>
+          <w:rFonts w:hint="eastAsia"/>
+        </w:rPr>
+      </w:pPr>
+    </w:p>
+    <w:p>
+      <w:pPr>
+        <w:rPr>
+          <w:rFonts w:hint="eastAsia"/>
+        </w:rPr>
+      </w:pPr>
+      <w:r>
+        <w:rPr>
+          <w:noProof/>
+        </w:rPr>
+        <w:lastRenderedPageBreak/>
+        <w:drawing>
+          <wp:inline distT="0" distB="0" distL="0" distR="0">
+            <wp:extent cx="5274310" cy="3609664"/>
+            <wp:effectExtent l="19050" t="0" r="2540" b="0"/>
+            <wp:docPr id="29" name="图片 13"/>
+            <wp:cNvGraphicFramePr>
+              <a:graphicFrameLocks xmlns:a="http://schemas.openxmlformats.org/drawingml/2006/main" noChangeAspect="1"/>
+            </wp:cNvGraphicFramePr>
+            <a:graphic xmlns:a="http://schemas.openxmlformats.org/drawingml/2006/main">
+              <a:graphicData uri="http://schemas.openxmlformats.org/drawingml/2006/picture">
+                <pic:pic xmlns:pic="http://schemas.openxmlformats.org/drawingml/2006/picture">
+                  <pic:nvPicPr>
+                    <pic:cNvPr id="0" name="Picture 13"/>
+                    <pic:cNvPicPr>
+                      <a:picLocks noChangeAspect="1" noChangeArrowheads="1"/>
+                    </pic:cNvPicPr>
+                  </pic:nvPicPr>
+                  <pic:blipFill>
+                    <a:blip r:embed="rId45"/>
+                    <a:srcRect/>
+                    <a:stretch>
+                      <a:fillRect/>
+                    </a:stretch>
+                  </pic:blipFill>
+                  <pic:spPr bwMode="auto">
+                    <a:xfrm>
+                      <a:off x="0" y="0"/>
+                      <a:ext cx="5274310" cy="3609664"/>
+                    </a:xfrm>
+                    <a:prstGeom prst="rect">
+                      <a:avLst/>
+                    </a:prstGeom>
+                    <a:noFill/>
+                    <a:ln w="9525">
+                      <a:noFill/>
+                      <a:miter lim="800000"/>
+                      <a:headEnd/>
+                      <a:tailEnd/>
+                    </a:ln>
+                  </pic:spPr>
+                </pic:pic>
+              </a:graphicData>
+            </a:graphic>
+          </wp:inline>
+        </w:drawing>
+      </w:r>
+    </w:p>
+    <w:p>
+      <w:pPr>
+        <w:rPr>
+          <w:rFonts w:hint="eastAsia"/>
+        </w:rPr>
+      </w:pPr>
+    </w:p>
+    <w:p>
+      <w:pPr>
+        <w:rPr>
+          <w:rFonts w:hint="eastAsia"/>
+        </w:rPr>
+      </w:pPr>
+      <w:r>
+        <w:rPr>
+          <w:noProof/>
+        </w:rPr>
+        <w:drawing>
+          <wp:inline distT="0" distB="0" distL="0" distR="0">
+            <wp:extent cx="3738880" cy="552450"/>
+            <wp:effectExtent l="19050" t="0" r="0" b="0"/>
+            <wp:docPr id="30" name="图片 16"/>
+            <wp:cNvGraphicFramePr>
+              <a:graphicFrameLocks xmlns:a="http://schemas.openxmlformats.org/drawingml/2006/main" noChangeAspect="1"/>
+            </wp:cNvGraphicFramePr>
+            <a:graphic xmlns:a="http://schemas.openxmlformats.org/drawingml/2006/main">
+              <a:graphicData uri="http://schemas.openxmlformats.org/drawingml/2006/picture">
+                <pic:pic xmlns:pic="http://schemas.openxmlformats.org/drawingml/2006/picture">
+                  <pic:nvPicPr>
+                    <pic:cNvPr id="0" name="Picture 16"/>
+                    <pic:cNvPicPr>
+                      <a:picLocks noChangeAspect="1" noChangeArrowheads="1"/>
+                    </pic:cNvPicPr>
+                  </pic:nvPicPr>
+                  <pic:blipFill>
+                    <a:blip r:embed="rId46"/>
+                    <a:srcRect/>
+                    <a:stretch>
+                      <a:fillRect/>
+                    </a:stretch>
+                  </pic:blipFill>
+                  <pic:spPr bwMode="auto">
+                    <a:xfrm>
+                      <a:off x="0" y="0"/>
+                      <a:ext cx="3738880" cy="552450"/>
+                    </a:xfrm>
+                    <a:prstGeom prst="rect">
+                      <a:avLst/>
+                    </a:prstGeom>
+                    <a:noFill/>
+                    <a:ln w="9525">
+                      <a:noFill/>
+                      <a:miter lim="800000"/>
+                      <a:headEnd/>
+                      <a:tailEnd/>
+                    </a:ln>
+                  </pic:spPr>
+                </pic:pic>
+              </a:graphicData>
+            </a:graphic>
+          </wp:inline>
+        </w:drawing>
+      </w:r>
+    </w:p>
+    <w:p>
+      <w:pPr>
+        <w:rPr>
+          <w:rFonts w:hint="eastAsia"/>
+        </w:rPr>
+      </w:pPr>
+      <w:r>
+        <w:rPr>
+          <w:rFonts w:hint="eastAsia"/>
+        </w:rPr>
+        <w:t>修改成与以上配置的监控中心一致</w:t>
+      </w:r>
+    </w:p>
+    <w:p>
+      <w:pPr>
+        <w:rPr>
+          <w:rFonts w:hint="eastAsia"/>
+        </w:rPr>
+      </w:pPr>
+    </w:p>
+    <w:p>
+      <w:pPr>
+        <w:rPr>
+          <w:rFonts w:hint="eastAsia"/>
+        </w:rPr>
+      </w:pPr>
+      <w:r>
+        <w:t>dubbo.registry.address=zookeeper://127.0.0.1:2181?client=zkclient</w:t>
+      </w:r>
+    </w:p>
+    <w:p>
+      <w:r>
+        <w:rPr>
+          <w:rFonts w:hint="eastAsia"/>
+        </w:rPr>
+        <w:t xml:space="preserve">#root </w:t>
+      </w:r>
+      <w:r>
+        <w:rPr>
+          <w:rFonts w:hint="eastAsia"/>
+        </w:rPr>
+        <w:t>用户密码</w:t>
+      </w:r>
+    </w:p>
+    <w:p>
+      <w:r>
+        <w:t>dubbo.admin.root.password=root</w:t>
+      </w:r>
+    </w:p>
+    <w:p>
+      <w:pPr>
+        <w:rPr>
+          <w:rFonts w:hint="eastAsia"/>
+        </w:rPr>
+      </w:pPr>
+      <w:r>
+        <w:rPr>
+          <w:rFonts w:hint="eastAsia"/>
+        </w:rPr>
+        <w:t xml:space="preserve">#guest </w:t>
+      </w:r>
+      <w:r>
+        <w:rPr>
+          <w:rFonts w:hint="eastAsia"/>
+        </w:rPr>
+        <w:t>用户密码</w:t>
+      </w:r>
+    </w:p>
+    <w:p>
+      <w:pPr>
+        <w:rPr>
+          <w:rFonts w:hint="eastAsia"/>
+        </w:rPr>
+      </w:pPr>
+      <w:r>
+        <w:t>dubbo.admin.guest.password=guest</w:t>
+      </w:r>
+    </w:p>
+    <w:p>
+      <w:pPr>
+        <w:rPr>
+          <w:rFonts w:hint="eastAsia"/>
+        </w:rPr>
+      </w:pPr>
+    </w:p>
+    <w:p>
+      <w:pPr>
+        <w:rPr>
+          <w:rFonts w:hint="eastAsia"/>
+        </w:rPr>
+      </w:pPr>
+      <w:r>
+        <w:rPr>
+          <w:rFonts w:hint="eastAsia"/>
+          <w:noProof/>
+        </w:rPr>
+        <w:drawing>
+          <wp:inline distT="0" distB="0" distL="0" distR="0">
+            <wp:extent cx="4843780" cy="688340"/>
+            <wp:effectExtent l="19050" t="0" r="0" b="0"/>
+            <wp:docPr id="32" name="图片 19"/>
+            <wp:cNvGraphicFramePr>
+              <a:graphicFrameLocks xmlns:a="http://schemas.openxmlformats.org/drawingml/2006/main" noChangeAspect="1"/>
+            </wp:cNvGraphicFramePr>
+            <a:graphic xmlns:a="http://schemas.openxmlformats.org/drawingml/2006/main">
+              <a:graphicData uri="http://schemas.openxmlformats.org/drawingml/2006/picture">
+                <pic:pic xmlns:pic="http://schemas.openxmlformats.org/drawingml/2006/picture">
+                  <pic:nvPicPr>
+                    <pic:cNvPr id="0" name="Picture 19"/>
+                    <pic:cNvPicPr>
+                      <a:picLocks noChangeAspect="1" noChangeArrowheads="1"/>
+                    </pic:cNvPicPr>
+                  </pic:nvPicPr>
+                  <pic:blipFill>
+                    <a:blip r:embed="rId47"/>
+                    <a:srcRect/>
+                    <a:stretch>
+                      <a:fillRect/>
+                    </a:stretch>
+                  </pic:blipFill>
+                  <pic:spPr bwMode="auto">
+                    <a:xfrm>
+                      <a:off x="0" y="0"/>
+                      <a:ext cx="4843780" cy="688340"/>
+                    </a:xfrm>
+                    <a:prstGeom prst="rect">
+                      <a:avLst/>
+                    </a:prstGeom>
+                    <a:noFill/>
+                    <a:ln w="9525">
+                      <a:noFill/>
+                      <a:miter lim="800000"/>
+                      <a:headEnd/>
+                      <a:tailEnd/>
+                    </a:ln>
+                  </pic:spPr>
+                </pic:pic>
+              </a:graphicData>
+            </a:graphic>
+          </wp:inline>
+        </w:drawing>
+      </w:r>
+    </w:p>
+    <w:p>
+      <w:pPr>
+        <w:rPr>
+          <w:rFonts w:hint="eastAsia"/>
+        </w:rPr>
+      </w:pPr>
+    </w:p>
+    <w:p>
+      <w:pPr>
+        <w:pStyle w:val="2"/>
+        <w:rPr>
+          <w:rFonts w:hint="eastAsia"/>
+        </w:rPr>
+      </w:pPr>
+      <w:r>
+        <w:rPr>
+          <w:rFonts w:hint="eastAsia"/>
+        </w:rPr>
+        <w:t>启动监控</w:t>
+      </w:r>
+    </w:p>
+    <w:p>
+      <w:pPr>
+        <w:rPr>
+          <w:rFonts w:hint="eastAsia"/>
+        </w:rPr>
+      </w:pPr>
+      <w:r>
+        <w:rPr>
+          <w:rFonts w:hint="eastAsia"/>
+        </w:rPr>
+        <w:t>修改监控端口与管理端口不冲突</w:t>
+      </w:r>
+    </w:p>
+    <w:p>
+      <w:pPr>
+        <w:rPr>
+          <w:rFonts w:hint="eastAsia"/>
+        </w:rPr>
+      </w:pPr>
+      <w:r>
+        <w:rPr>
+          <w:rFonts w:hint="eastAsia"/>
+          <w:noProof/>
+        </w:rPr>
+        <w:lastRenderedPageBreak/>
+        <w:drawing>
+          <wp:inline distT="0" distB="0" distL="0" distR="0">
+            <wp:extent cx="4227830" cy="2136775"/>
+            <wp:effectExtent l="19050" t="0" r="1270" b="0"/>
+            <wp:docPr id="35" name="图片 25"/>
+            <wp:cNvGraphicFramePr>
+              <a:graphicFrameLocks xmlns:a="http://schemas.openxmlformats.org/drawingml/2006/main" noChangeAspect="1"/>
+            </wp:cNvGraphicFramePr>
+            <a:graphic xmlns:a="http://schemas.openxmlformats.org/drawingml/2006/main">
+              <a:graphicData uri="http://schemas.openxmlformats.org/drawingml/2006/picture">
+                <pic:pic xmlns:pic="http://schemas.openxmlformats.org/drawingml/2006/picture">
+                  <pic:nvPicPr>
+                    <pic:cNvPr id="0" name="Picture 25"/>
+                    <pic:cNvPicPr>
+                      <a:picLocks noChangeAspect="1" noChangeArrowheads="1"/>
+                    </pic:cNvPicPr>
+                  </pic:nvPicPr>
+                  <pic:blipFill>
+                    <a:blip r:embed="rId48"/>
+                    <a:srcRect/>
+                    <a:stretch>
+                      <a:fillRect/>
+                    </a:stretch>
+                  </pic:blipFill>
+                  <pic:spPr bwMode="auto">
+                    <a:xfrm>
+                      <a:off x="0" y="0"/>
+                      <a:ext cx="4227830" cy="2136775"/>
+                    </a:xfrm>
+                    <a:prstGeom prst="rect">
+                      <a:avLst/>
+                    </a:prstGeom>
+                    <a:noFill/>
+                    <a:ln w="9525">
+                      <a:noFill/>
+                      <a:miter lim="800000"/>
+                      <a:headEnd/>
+                      <a:tailEnd/>
+                    </a:ln>
+                  </pic:spPr>
+                </pic:pic>
+              </a:graphicData>
+            </a:graphic>
+          </wp:inline>
+        </w:drawing>
+      </w:r>
+    </w:p>
+    <w:p>
+      <w:pPr>
+        <w:rPr>
+          <w:rFonts w:hint="eastAsia"/>
+        </w:rPr>
+      </w:pPr>
+      <w:r>
+        <w:rPr>
+          <w:noProof/>
+        </w:rPr>
+        <w:drawing>
+          <wp:inline distT="0" distB="0" distL="0" distR="0">
+            <wp:extent cx="5274310" cy="3444850"/>
+            <wp:effectExtent l="19050" t="0" r="2540" b="0"/>
+            <wp:docPr id="33" name="图片 22"/>
+            <wp:cNvGraphicFramePr>
+              <a:graphicFrameLocks xmlns:a="http://schemas.openxmlformats.org/drawingml/2006/main" noChangeAspect="1"/>
+            </wp:cNvGraphicFramePr>
+            <a:graphic xmlns:a="http://schemas.openxmlformats.org/drawingml/2006/main">
+              <a:graphicData uri="http://schemas.openxmlformats.org/drawingml/2006/picture">
+                <pic:pic xmlns:pic="http://schemas.openxmlformats.org/drawingml/2006/picture">
+                  <pic:nvPicPr>
+                    <pic:cNvPr id="0" name="Picture 22"/>
+                    <pic:cNvPicPr>
+                      <a:picLocks noChangeAspect="1" noChangeArrowheads="1"/>
+                    </pic:cNvPicPr>
+                  </pic:nvPicPr>
+                  <pic:blipFill>
+                    <a:blip r:embed="rId49"/>
+                    <a:srcRect/>
+                    <a:stretch>
+                      <a:fillRect/>
+                    </a:stretch>
+                  </pic:blipFill>
+                  <pic:spPr bwMode="auto">
+                    <a:xfrm>
+                      <a:off x="0" y="0"/>
+                      <a:ext cx="5274310" cy="3444850"/>
+                    </a:xfrm>
+                    <a:prstGeom prst="rect">
+                      <a:avLst/>
+                    </a:prstGeom>
+                    <a:noFill/>
+                    <a:ln w="9525">
+                      <a:noFill/>
+                      <a:miter lim="800000"/>
+                      <a:headEnd/>
+                      <a:tailEnd/>
+                    </a:ln>
+                  </pic:spPr>
+                </pic:pic>
+              </a:graphicData>
+            </a:graphic>
+          </wp:inline>
+        </w:drawing>
+      </w:r>
+    </w:p>
+    <w:p>
+      <w:pPr>
+        <w:rPr>
+          <w:rFonts w:hint="eastAsia"/>
+        </w:rPr>
+      </w:pPr>
+    </w:p>
+    <w:p>
+      <w:pPr>
+        <w:pStyle w:val="2"/>
+        <w:rPr>
+          <w:rFonts w:hint="eastAsia"/>
+        </w:rPr>
+      </w:pPr>
+      <w:r>
+        <w:rPr>
+          <w:rFonts w:hint="eastAsia"/>
+        </w:rPr>
+        <w:t>启动管理</w:t>
+      </w:r>
+    </w:p>
+    <w:p>
+      <w:pPr>
+        <w:widowControl/>
+        <w:jc w:val="left"/>
+      </w:pPr>
+      <w:r>
+        <w:br w:type="page"/>
+      </w:r>
+    </w:p>
+    <w:p>
+      <w:pPr>
+        <w:rPr>
+          <w:rFonts w:hint="eastAsia"/>
+        </w:rPr>
+      </w:pPr>
+      <w:r>
+        <w:rPr>
+          <w:noProof/>
+        </w:rPr>
+        <w:lastRenderedPageBreak/>
+        <w:drawing>
+          <wp:inline distT="0" distB="0" distL="0" distR="0">
+            <wp:extent cx="5274310" cy="4647922"/>
+            <wp:effectExtent l="19050" t="0" r="2540" b="0"/>
+            <wp:docPr id="36" name="图片 28"/>
+            <wp:cNvGraphicFramePr>
+              <a:graphicFrameLocks xmlns:a="http://schemas.openxmlformats.org/drawingml/2006/main" noChangeAspect="1"/>
+            </wp:cNvGraphicFramePr>
+            <a:graphic xmlns:a="http://schemas.openxmlformats.org/drawingml/2006/main">
+              <a:graphicData uri="http://schemas.openxmlformats.org/drawingml/2006/picture">
+                <pic:pic xmlns:pic="http://schemas.openxmlformats.org/drawingml/2006/picture">
+                  <pic:nvPicPr>
+                    <pic:cNvPr id="0" name="Picture 28"/>
+                    <pic:cNvPicPr>
+                      <a:picLocks noChangeAspect="1" noChangeArrowheads="1"/>
+                    </pic:cNvPicPr>
+                  </pic:nvPicPr>
+                  <pic:blipFill>
+                    <a:blip r:embed="rId50"/>
+                    <a:srcRect/>
+                    <a:stretch>
+                      <a:fillRect/>
+                    </a:stretch>
+                  </pic:blipFill>
+                  <pic:spPr bwMode="auto">
+                    <a:xfrm>
+                      <a:off x="0" y="0"/>
+                      <a:ext cx="5274310" cy="4647922"/>
+                    </a:xfrm>
+                    <a:prstGeom prst="rect">
+                      <a:avLst/>
+                    </a:prstGeom>
+                    <a:noFill/>
+                    <a:ln w="9525">
+                      <a:noFill/>
+                      <a:miter lim="800000"/>
+                      <a:headEnd/>
+                      <a:tailEnd/>
+                    </a:ln>
+                  </pic:spPr>
+                </pic:pic>
+              </a:graphicData>
+            </a:graphic>
+          </wp:inline>
+        </w:drawing>
+      </w:r>
+    </w:p>
+    <w:p/>
     <w:sectPr>
       <w:pgSz w:w="11906" w:h="16838"/>
       <w:pgMar w:top="1440" w:right="1800" w:bottom="1440" w:left="1800" w:header="851" w:footer="992" w:gutter="0"/>

</xml_diff>

<commit_message>
doc duboo-demo URIType is not writable...
</commit_message>
<xml_diff>
--- a/doc/dubbo-demo.docx
+++ b/doc/dubbo-demo.docx
@@ -9243,7 +9243,7 @@
                     </pic:cNvPicPr>
                   </pic:nvPicPr>
                   <pic:blipFill>
-                    <a:blip r:embed="rId6"/>
+                    <a:blip r:embed="rId7"/>
                     <a:srcRect/>
                     <a:stretch>
                       <a:fillRect/>
@@ -9287,7 +9287,7 @@
       </w:r>
     </w:p>
     <w:p>
-      <w:hyperlink r:id="rId7" w:history="1">
+      <w:hyperlink r:id="rId8" w:history="1">
         <w:r>
           <w:rPr>
             <w:rStyle w:val="a6"/>
@@ -9321,7 +9321,7 @@
                     </pic:cNvPicPr>
                   </pic:nvPicPr>
                   <pic:blipFill>
-                    <a:blip r:embed="rId8"/>
+                    <a:blip r:embed="rId9"/>
                     <a:srcRect/>
                     <a:stretch>
                       <a:fillRect/>
@@ -9375,7 +9375,7 @@
                     </pic:cNvPicPr>
                   </pic:nvPicPr>
                   <pic:blipFill>
-                    <a:blip r:embed="rId9"/>
+                    <a:blip r:embed="rId10"/>
                     <a:srcRect/>
                     <a:stretch>
                       <a:fillRect/>
@@ -9428,7 +9428,7 @@
                     </pic:cNvPicPr>
                   </pic:nvPicPr>
                   <pic:blipFill>
-                    <a:blip r:embed="rId10"/>
+                    <a:blip r:embed="rId11"/>
                     <a:srcRect/>
                     <a:stretch>
                       <a:fillRect/>
@@ -9507,7 +9507,7 @@
                     </pic:cNvPicPr>
                   </pic:nvPicPr>
                   <pic:blipFill>
-                    <a:blip r:embed="rId11"/>
+                    <a:blip r:embed="rId12"/>
                     <a:srcRect/>
                     <a:stretch>
                       <a:fillRect/>
@@ -9561,7 +9561,7 @@
                     </pic:cNvPicPr>
                   </pic:nvPicPr>
                   <pic:blipFill>
-                    <a:blip r:embed="rId12"/>
+                    <a:blip r:embed="rId13"/>
                     <a:srcRect/>
                     <a:stretch>
                       <a:fillRect/>
@@ -11155,7 +11155,7 @@
                     </pic:cNvPicPr>
                   </pic:nvPicPr>
                   <pic:blipFill>
-                    <a:blip r:embed="rId13"/>
+                    <a:blip r:embed="rId14"/>
                     <a:srcRect/>
                     <a:stretch>
                       <a:fillRect/>
@@ -11341,7 +11341,7 @@
                     </pic:cNvPicPr>
                   </pic:nvPicPr>
                   <pic:blipFill>
-                    <a:blip r:embed="rId14" cstate="print"/>
+                    <a:blip r:embed="rId15" cstate="print"/>
                     <a:srcRect/>
                     <a:stretch>
                       <a:fillRect/>
@@ -16103,7 +16103,7 @@
                     </pic:cNvPicPr>
                   </pic:nvPicPr>
                   <pic:blipFill>
-                    <a:blip r:embed="rId15"/>
+                    <a:blip r:embed="rId16"/>
                     <a:srcRect/>
                     <a:stretch>
                       <a:fillRect/>
@@ -16165,7 +16165,7 @@
                     </pic:cNvPicPr>
                   </pic:nvPicPr>
                   <pic:blipFill>
-                    <a:blip r:embed="rId16"/>
+                    <a:blip r:embed="rId17"/>
                     <a:srcRect/>
                     <a:stretch>
                       <a:fillRect/>
@@ -17422,61 +17422,6 @@
                 <pic:pic xmlns:pic="http://schemas.openxmlformats.org/drawingml/2006/picture">
                   <pic:nvPicPr>
                     <pic:cNvPr id="0" name="Picture 7"/>
-                    <pic:cNvPicPr>
-                      <a:picLocks noChangeAspect="1" noChangeArrowheads="1"/>
-                    </pic:cNvPicPr>
-                  </pic:nvPicPr>
-                  <pic:blipFill>
-                    <a:blip r:embed="rId17"/>
-                    <a:srcRect/>
-                    <a:stretch>
-                      <a:fillRect/>
-                    </a:stretch>
-                  </pic:blipFill>
-                  <pic:spPr bwMode="auto">
-                    <a:xfrm>
-                      <a:off x="0" y="0"/>
-                      <a:ext cx="5274310" cy="6021010"/>
-                    </a:xfrm>
-                    <a:prstGeom prst="rect">
-                      <a:avLst/>
-                    </a:prstGeom>
-                    <a:noFill/>
-                    <a:ln w="9525">
-                      <a:noFill/>
-                      <a:miter lim="800000"/>
-                      <a:headEnd/>
-                      <a:tailEnd/>
-                    </a:ln>
-                  </pic:spPr>
-                </pic:pic>
-              </a:graphicData>
-            </a:graphic>
-          </wp:inline>
-        </w:drawing>
-      </w:r>
-    </w:p>
-    <w:p/>
-    <w:p>
-      <w:r>
-        <w:rPr>
-          <w:rFonts w:hint="eastAsia"/>
-          <w:noProof/>
-        </w:rPr>
-        <w:lastRenderedPageBreak/>
-        <w:drawing>
-          <wp:inline distT="0" distB="0" distL="0" distR="0">
-            <wp:extent cx="5274310" cy="6021010"/>
-            <wp:effectExtent l="19050" t="0" r="2540" b="0"/>
-            <wp:docPr id="6" name="图片 10"/>
-            <wp:cNvGraphicFramePr>
-              <a:graphicFrameLocks xmlns:a="http://schemas.openxmlformats.org/drawingml/2006/main" noChangeAspect="1"/>
-            </wp:cNvGraphicFramePr>
-            <a:graphic xmlns:a="http://schemas.openxmlformats.org/drawingml/2006/main">
-              <a:graphicData uri="http://schemas.openxmlformats.org/drawingml/2006/picture">
-                <pic:pic xmlns:pic="http://schemas.openxmlformats.org/drawingml/2006/picture">
-                  <pic:nvPicPr>
-                    <pic:cNvPr id="0" name="Picture 10"/>
                     <pic:cNvPicPr>
                       <a:picLocks noChangeAspect="1" noChangeArrowheads="1"/>
                     </pic:cNvPicPr>
@@ -17512,6 +17457,61 @@
       </w:r>
     </w:p>
     <w:p/>
+    <w:p>
+      <w:r>
+        <w:rPr>
+          <w:rFonts w:hint="eastAsia"/>
+          <w:noProof/>
+        </w:rPr>
+        <w:lastRenderedPageBreak/>
+        <w:drawing>
+          <wp:inline distT="0" distB="0" distL="0" distR="0">
+            <wp:extent cx="5274310" cy="6021010"/>
+            <wp:effectExtent l="19050" t="0" r="2540" b="0"/>
+            <wp:docPr id="6" name="图片 10"/>
+            <wp:cNvGraphicFramePr>
+              <a:graphicFrameLocks xmlns:a="http://schemas.openxmlformats.org/drawingml/2006/main" noChangeAspect="1"/>
+            </wp:cNvGraphicFramePr>
+            <a:graphic xmlns:a="http://schemas.openxmlformats.org/drawingml/2006/main">
+              <a:graphicData uri="http://schemas.openxmlformats.org/drawingml/2006/picture">
+                <pic:pic xmlns:pic="http://schemas.openxmlformats.org/drawingml/2006/picture">
+                  <pic:nvPicPr>
+                    <pic:cNvPr id="0" name="Picture 10"/>
+                    <pic:cNvPicPr>
+                      <a:picLocks noChangeAspect="1" noChangeArrowheads="1"/>
+                    </pic:cNvPicPr>
+                  </pic:nvPicPr>
+                  <pic:blipFill>
+                    <a:blip r:embed="rId19"/>
+                    <a:srcRect/>
+                    <a:stretch>
+                      <a:fillRect/>
+                    </a:stretch>
+                  </pic:blipFill>
+                  <pic:spPr bwMode="auto">
+                    <a:xfrm>
+                      <a:off x="0" y="0"/>
+                      <a:ext cx="5274310" cy="6021010"/>
+                    </a:xfrm>
+                    <a:prstGeom prst="rect">
+                      <a:avLst/>
+                    </a:prstGeom>
+                    <a:noFill/>
+                    <a:ln w="9525">
+                      <a:noFill/>
+                      <a:miter lim="800000"/>
+                      <a:headEnd/>
+                      <a:tailEnd/>
+                    </a:ln>
+                  </pic:spPr>
+                </pic:pic>
+              </a:graphicData>
+            </a:graphic>
+          </wp:inline>
+        </w:drawing>
+      </w:r>
+    </w:p>
+    <w:p/>
     <w:p/>
     <w:p/>
     <w:p>
@@ -18889,7 +18889,7 @@
                     </pic:cNvPicPr>
                   </pic:nvPicPr>
                   <pic:blipFill>
-                    <a:blip r:embed="rId19"/>
+                    <a:blip r:embed="rId20"/>
                     <a:srcRect/>
                     <a:stretch>
                       <a:fillRect/>
@@ -18943,7 +18943,7 @@
                     </pic:cNvPicPr>
                   </pic:nvPicPr>
                   <pic:blipFill>
-                    <a:blip r:embed="rId20"/>
+                    <a:blip r:embed="rId21"/>
                     <a:srcRect/>
                     <a:stretch>
                       <a:fillRect/>
@@ -19068,7 +19068,7 @@
                     </pic:cNvPicPr>
                   </pic:nvPicPr>
                   <pic:blipFill>
-                    <a:blip r:embed="rId21"/>
+                    <a:blip r:embed="rId22"/>
                     <a:srcRect/>
                     <a:stretch>
                       <a:fillRect/>
@@ -19644,7 +19644,7 @@
                     </pic:cNvPicPr>
                   </pic:nvPicPr>
                   <pic:blipFill>
-                    <a:blip r:embed="rId22"/>
+                    <a:blip r:embed="rId23"/>
                     <a:srcRect/>
                     <a:stretch>
                       <a:fillRect/>
@@ -19705,7 +19705,7 @@
                     </pic:cNvPicPr>
                   </pic:nvPicPr>
                   <pic:blipFill>
-                    <a:blip r:embed="rId23"/>
+                    <a:blip r:embed="rId24"/>
                     <a:srcRect/>
                     <a:stretch>
                       <a:fillRect/>
@@ -19791,7 +19791,7 @@
                     </pic:cNvPicPr>
                   </pic:nvPicPr>
                   <pic:blipFill>
-                    <a:blip r:embed="rId24"/>
+                    <a:blip r:embed="rId25"/>
                     <a:srcRect/>
                     <a:stretch>
                       <a:fillRect/>
@@ -19948,7 +19948,7 @@
                     </pic:cNvPicPr>
                   </pic:nvPicPr>
                   <pic:blipFill>
-                    <a:blip r:embed="rId25"/>
+                    <a:blip r:embed="rId26"/>
                     <a:srcRect/>
                     <a:stretch>
                       <a:fillRect/>
@@ -20018,7 +20018,7 @@
                     </pic:cNvPicPr>
                   </pic:nvPicPr>
                   <pic:blipFill>
-                    <a:blip r:embed="rId26"/>
+                    <a:blip r:embed="rId27"/>
                     <a:srcRect/>
                     <a:stretch>
                       <a:fillRect/>
@@ -20071,7 +20071,7 @@
                     </pic:cNvPicPr>
                   </pic:nvPicPr>
                   <pic:blipFill>
-                    <a:blip r:embed="rId27"/>
+                    <a:blip r:embed="rId28"/>
                     <a:srcRect/>
                     <a:stretch>
                       <a:fillRect/>
@@ -20134,7 +20134,7 @@
                     </pic:cNvPicPr>
                   </pic:nvPicPr>
                   <pic:blipFill>
-                    <a:blip r:embed="rId28"/>
+                    <a:blip r:embed="rId29"/>
                     <a:srcRect/>
                     <a:stretch>
                       <a:fillRect/>
@@ -20384,7 +20384,7 @@
                     </pic:cNvPicPr>
                   </pic:nvPicPr>
                   <pic:blipFill>
-                    <a:blip r:embed="rId29"/>
+                    <a:blip r:embed="rId30"/>
                     <a:srcRect/>
                     <a:stretch>
                       <a:fillRect/>
@@ -22241,7 +22241,7 @@
                     </pic:cNvPicPr>
                   </pic:nvPicPr>
                   <pic:blipFill>
-                    <a:blip r:embed="rId30"/>
+                    <a:blip r:embed="rId31"/>
                     <a:srcRect/>
                     <a:stretch>
                       <a:fillRect/>
@@ -22296,7 +22296,7 @@
                     </pic:cNvPicPr>
                   </pic:nvPicPr>
                   <pic:blipFill>
-                    <a:blip r:embed="rId31"/>
+                    <a:blip r:embed="rId32"/>
                     <a:srcRect/>
                     <a:stretch>
                       <a:fillRect/>
@@ -22360,7 +22360,7 @@
                     </pic:cNvPicPr>
                   </pic:nvPicPr>
                   <pic:blipFill>
-                    <a:blip r:embed="rId32"/>
+                    <a:blip r:embed="rId33"/>
                     <a:srcRect/>
                     <a:stretch>
                       <a:fillRect/>
@@ -22446,7 +22446,7 @@
                     </pic:cNvPicPr>
                   </pic:nvPicPr>
                   <pic:blipFill>
-                    <a:blip r:embed="rId33"/>
+                    <a:blip r:embed="rId34"/>
                     <a:srcRect/>
                     <a:stretch>
                       <a:fillRect/>
@@ -22518,7 +22518,7 @@
                     </pic:cNvPicPr>
                   </pic:nvPicPr>
                   <pic:blipFill>
-                    <a:blip r:embed="rId34"/>
+                    <a:blip r:embed="rId35"/>
                     <a:srcRect/>
                     <a:stretch>
                       <a:fillRect/>
@@ -22602,7 +22602,7 @@
                     </pic:cNvPicPr>
                   </pic:nvPicPr>
                   <pic:blipFill>
-                    <a:blip r:embed="rId35"/>
+                    <a:blip r:embed="rId36"/>
                     <a:srcRect/>
                     <a:stretch>
                       <a:fillRect/>
@@ -22657,7 +22657,7 @@
                     </pic:cNvPicPr>
                   </pic:nvPicPr>
                   <pic:blipFill>
-                    <a:blip r:embed="rId36"/>
+                    <a:blip r:embed="rId37"/>
                     <a:srcRect/>
                     <a:stretch>
                       <a:fillRect/>
@@ -22720,7 +22720,7 @@
                     </pic:cNvPicPr>
                   </pic:nvPicPr>
                   <pic:blipFill>
-                    <a:blip r:embed="rId37"/>
+                    <a:blip r:embed="rId38"/>
                     <a:srcRect/>
                     <a:stretch>
                       <a:fillRect/>
@@ -22774,7 +22774,7 @@
                     </pic:cNvPicPr>
                   </pic:nvPicPr>
                   <pic:blipFill>
-                    <a:blip r:embed="rId38"/>
+                    <a:blip r:embed="rId39"/>
                     <a:srcRect/>
                     <a:stretch>
                       <a:fillRect/>
@@ -22843,7 +22843,7 @@
                     </pic:cNvPicPr>
                   </pic:nvPicPr>
                   <pic:blipFill>
-                    <a:blip r:embed="rId39"/>
+                    <a:blip r:embed="rId40"/>
                     <a:srcRect/>
                     <a:stretch>
                       <a:fillRect/>
@@ -22976,11 +22976,6 @@
     </w:p>
     <w:p/>
     <w:p>
-      <w:pPr>
-        <w:rPr>
-          <w:rFonts w:hint="eastAsia"/>
-        </w:rPr>
-      </w:pPr>
       <w:r>
         <w:rPr>
           <w:noProof/>
@@ -23003,7 +22998,7 @@
                     </pic:cNvPicPr>
                   </pic:nvPicPr>
                   <pic:blipFill>
-                    <a:blip r:embed="rId40"/>
+                    <a:blip r:embed="rId41"/>
                     <a:srcRect/>
                     <a:stretch>
                       <a:fillRect/>
@@ -23032,81 +23027,50 @@
         </w:drawing>
       </w:r>
     </w:p>
-    <w:p>
-      <w:pPr>
+    <w:p/>
+    <w:p/>
+    <w:p>
+      <w:pPr>
+        <w:pStyle w:val="2"/>
+      </w:pPr>
+      <w:r>
         <w:rPr>
           <w:rFonts w:hint="eastAsia"/>
         </w:rPr>
-      </w:pPr>
-    </w:p>
-    <w:p>
-      <w:pPr>
+        <w:t>dubbo-admin</w:t>
+      </w:r>
+    </w:p>
+    <w:p>
+      <w:r>
         <w:rPr>
           <w:rFonts w:hint="eastAsia"/>
         </w:rPr>
-      </w:pPr>
-    </w:p>
-    <w:p>
-      <w:pPr>
-        <w:pStyle w:val="2"/>
+        <w:t>在之前构建好的</w:t>
+      </w:r>
+      <w:r>
         <w:rPr>
           <w:rFonts w:hint="eastAsia"/>
         </w:rPr>
-      </w:pPr>
+        <w:t xml:space="preserve"> dubbo </w:t>
+      </w:r>
       <w:r>
         <w:rPr>
           <w:rFonts w:hint="eastAsia"/>
         </w:rPr>
-        <w:t>dubbo-admin</w:t>
-      </w:r>
-    </w:p>
-    <w:p>
-      <w:pPr>
+        <w:t>项目下找到</w:t>
+      </w:r>
+      <w:r>
         <w:rPr>
           <w:rFonts w:hint="eastAsia"/>
         </w:rPr>
-      </w:pPr>
-      <w:r>
-        <w:rPr>
-          <w:rFonts w:hint="eastAsia"/>
-        </w:rPr>
-        <w:t>在之前构建好的</w:t>
-      </w:r>
-      <w:r>
-        <w:rPr>
-          <w:rFonts w:hint="eastAsia"/>
-        </w:rPr>
-        <w:t xml:space="preserve"> dubbo </w:t>
-      </w:r>
-      <w:r>
-        <w:rPr>
-          <w:rFonts w:hint="eastAsia"/>
-        </w:rPr>
-        <w:t>项目下找到</w:t>
-      </w:r>
-      <w:r>
-        <w:rPr>
-          <w:rFonts w:hint="eastAsia"/>
-        </w:rPr>
         <w:t xml:space="preserve"> </w:t>
       </w:r>
       <w:r>
         <w:t>dubbo-admin-2.5.3.war</w:t>
       </w:r>
     </w:p>
-    <w:p>
-      <w:pPr>
-        <w:rPr>
-          <w:rFonts w:hint="eastAsia"/>
-        </w:rPr>
-      </w:pPr>
-    </w:p>
-    <w:p>
-      <w:pPr>
-        <w:rPr>
-          <w:rFonts w:hint="eastAsia"/>
-        </w:rPr>
-      </w:pPr>
+    <w:p/>
+    <w:p>
       <w:r>
         <w:rPr>
           <w:rFonts w:hint="eastAsia"/>
@@ -23131,7 +23095,7 @@
                     </pic:cNvPicPr>
                   </pic:nvPicPr>
                   <pic:blipFill>
-                    <a:blip r:embed="rId41"/>
+                    <a:blip r:embed="rId42"/>
                     <a:srcRect/>
                     <a:stretch>
                       <a:fillRect/>
@@ -23160,45 +23124,31 @@
         </w:drawing>
       </w:r>
     </w:p>
-    <w:p>
-      <w:pPr>
+    <w:p/>
+    <w:p>
+      <w:pPr>
+        <w:pStyle w:val="2"/>
+      </w:pPr>
+      <w:r>
         <w:rPr>
           <w:rFonts w:hint="eastAsia"/>
         </w:rPr>
-      </w:pPr>
-    </w:p>
-    <w:p>
-      <w:pPr>
-        <w:pStyle w:val="2"/>
+        <w:t>解压放到</w:t>
+      </w:r>
+      <w:r>
         <w:rPr>
           <w:rFonts w:hint="eastAsia"/>
         </w:rPr>
-      </w:pPr>
+        <w:t xml:space="preserve">tomcat </w:t>
+      </w:r>
       <w:r>
         <w:rPr>
           <w:rFonts w:hint="eastAsia"/>
         </w:rPr>
-        <w:t>解压放到</w:t>
-      </w:r>
-      <w:r>
-        <w:rPr>
-          <w:rFonts w:hint="eastAsia"/>
-        </w:rPr>
-        <w:t xml:space="preserve">tomcat </w:t>
-      </w:r>
-      <w:r>
-        <w:rPr>
-          <w:rFonts w:hint="eastAsia"/>
-        </w:rPr>
         <w:t>下</w:t>
       </w:r>
     </w:p>
     <w:p>
-      <w:pPr>
-        <w:rPr>
-          <w:rFonts w:hint="eastAsia"/>
-        </w:rPr>
-      </w:pPr>
       <w:r>
         <w:rPr>
           <w:noProof/>
@@ -23221,7 +23171,7 @@
                     </pic:cNvPicPr>
                   </pic:nvPicPr>
                   <pic:blipFill>
-                    <a:blip r:embed="rId42"/>
+                    <a:blip r:embed="rId43"/>
                     <a:srcRect/>
                     <a:stretch>
                       <a:fillRect/>
@@ -23251,37 +23201,21 @@
       </w:r>
     </w:p>
     <w:p>
-      <w:pPr>
+      <w:r>
         <w:rPr>
           <w:rFonts w:hint="eastAsia"/>
         </w:rPr>
-      </w:pPr>
+        <w:t>这里放到</w:t>
+      </w:r>
       <w:r>
         <w:rPr>
           <w:rFonts w:hint="eastAsia"/>
         </w:rPr>
-        <w:t>这里放到</w:t>
-      </w:r>
-      <w:r>
-        <w:rPr>
-          <w:rFonts w:hint="eastAsia"/>
-        </w:rPr>
         <w:t xml:space="preserve"> ROOT </w:t>
       </w:r>
     </w:p>
-    <w:p>
-      <w:pPr>
-        <w:rPr>
-          <w:rFonts w:hint="eastAsia"/>
-        </w:rPr>
-      </w:pPr>
-    </w:p>
-    <w:p>
-      <w:pPr>
-        <w:rPr>
-          <w:rFonts w:hint="eastAsia"/>
-        </w:rPr>
-      </w:pPr>
+    <w:p/>
+    <w:p>
       <w:r>
         <w:rPr>
           <w:noProof/>
@@ -23305,7 +23239,7 @@
                     </pic:cNvPicPr>
                   </pic:nvPicPr>
                   <pic:blipFill>
-                    <a:blip r:embed="rId43"/>
+                    <a:blip r:embed="rId44"/>
                     <a:srcRect/>
                     <a:stretch>
                       <a:fillRect/>
@@ -23335,11 +23269,6 @@
       </w:r>
     </w:p>
     <w:p>
-      <w:pPr>
-        <w:rPr>
-          <w:rFonts w:hint="eastAsia"/>
-        </w:rPr>
-      </w:pPr>
       <w:r>
         <w:rPr>
           <w:noProof/>
@@ -23362,7 +23291,7 @@
                     </pic:cNvPicPr>
                   </pic:nvPicPr>
                   <pic:blipFill>
-                    <a:blip r:embed="rId44"/>
+                    <a:blip r:embed="rId45"/>
                     <a:srcRect/>
                     <a:stretch>
                       <a:fillRect/>
@@ -23391,47 +23320,21 @@
         </w:drawing>
       </w:r>
     </w:p>
-    <w:p>
-      <w:pPr>
+    <w:p/>
+    <w:p/>
+    <w:p>
+      <w:pPr>
+        <w:pStyle w:val="2"/>
+      </w:pPr>
+      <w:r>
         <w:rPr>
           <w:rFonts w:hint="eastAsia"/>
         </w:rPr>
-      </w:pPr>
-    </w:p>
-    <w:p>
-      <w:pPr>
-        <w:rPr>
-          <w:rFonts w:hint="eastAsia"/>
-        </w:rPr>
-      </w:pPr>
-    </w:p>
-    <w:p>
-      <w:pPr>
-        <w:pStyle w:val="2"/>
-        <w:rPr>
-          <w:rFonts w:hint="eastAsia"/>
-        </w:rPr>
-      </w:pPr>
-      <w:r>
-        <w:rPr>
-          <w:rFonts w:hint="eastAsia"/>
-        </w:rPr>
         <w:t>配置文件</w:t>
       </w:r>
     </w:p>
-    <w:p>
-      <w:pPr>
-        <w:rPr>
-          <w:rFonts w:hint="eastAsia"/>
-        </w:rPr>
-      </w:pPr>
-    </w:p>
-    <w:p>
-      <w:pPr>
-        <w:rPr>
-          <w:rFonts w:hint="eastAsia"/>
-        </w:rPr>
-      </w:pPr>
+    <w:p/>
+    <w:p>
       <w:r>
         <w:rPr>
           <w:noProof/>
@@ -23455,7 +23358,7 @@
                     </pic:cNvPicPr>
                   </pic:nvPicPr>
                   <pic:blipFill>
-                    <a:blip r:embed="rId45"/>
+                    <a:blip r:embed="rId46"/>
                     <a:srcRect/>
                     <a:stretch>
                       <a:fillRect/>
@@ -23484,19 +23387,8 @@
         </w:drawing>
       </w:r>
     </w:p>
-    <w:p>
-      <w:pPr>
-        <w:rPr>
-          <w:rFonts w:hint="eastAsia"/>
-        </w:rPr>
-      </w:pPr>
-    </w:p>
-    <w:p>
-      <w:pPr>
-        <w:rPr>
-          <w:rFonts w:hint="eastAsia"/>
-        </w:rPr>
-      </w:pPr>
+    <w:p/>
+    <w:p>
       <w:r>
         <w:rPr>
           <w:noProof/>
@@ -23519,7 +23411,7 @@
                     </pic:cNvPicPr>
                   </pic:nvPicPr>
                   <pic:blipFill>
-                    <a:blip r:embed="rId46"/>
+                    <a:blip r:embed="rId47"/>
                     <a:srcRect/>
                     <a:stretch>
                       <a:fillRect/>
@@ -23549,96 +23441,59 @@
       </w:r>
     </w:p>
     <w:p>
-      <w:pPr>
+      <w:r>
         <w:rPr>
           <w:rFonts w:hint="eastAsia"/>
         </w:rPr>
-      </w:pPr>
+        <w:t>修改成与以上配置的监控中心一致</w:t>
+      </w:r>
+    </w:p>
+    <w:p/>
+    <w:p>
+      <w:r>
+        <w:t>dubbo.registry.address=zookeeper://127.0.0.1:2181?client=zkclient</w:t>
+      </w:r>
+    </w:p>
+    <w:p>
       <w:r>
         <w:rPr>
           <w:rFonts w:hint="eastAsia"/>
         </w:rPr>
-        <w:t>修改成与以上配置的监控中心一致</w:t>
-      </w:r>
-    </w:p>
-    <w:p>
-      <w:pPr>
+        <w:t xml:space="preserve">#root </w:t>
+      </w:r>
+      <w:r>
         <w:rPr>
           <w:rFonts w:hint="eastAsia"/>
         </w:rPr>
-      </w:pPr>
-    </w:p>
-    <w:p>
-      <w:pPr>
+        <w:t>用户密码</w:t>
+      </w:r>
+    </w:p>
+    <w:p>
+      <w:r>
+        <w:t>dubbo.admin.root.password=root</w:t>
+      </w:r>
+    </w:p>
+    <w:p>
+      <w:r>
         <w:rPr>
           <w:rFonts w:hint="eastAsia"/>
         </w:rPr>
-      </w:pPr>
-      <w:r>
-        <w:t>dubbo.registry.address=zookeeper://127.0.0.1:2181?client=zkclient</w:t>
-      </w:r>
-    </w:p>
-    <w:p>
+        <w:t xml:space="preserve">#guest </w:t>
+      </w:r>
       <w:r>
         <w:rPr>
           <w:rFonts w:hint="eastAsia"/>
         </w:rPr>
-        <w:t xml:space="preserve">#root </w:t>
-      </w:r>
-      <w:r>
-        <w:rPr>
-          <w:rFonts w:hint="eastAsia"/>
-        </w:rPr>
         <w:t>用户密码</w:t>
       </w:r>
     </w:p>
     <w:p>
       <w:r>
-        <w:t>dubbo.admin.root.password=root</w:t>
-      </w:r>
-    </w:p>
-    <w:p>
-      <w:pPr>
-        <w:rPr>
-          <w:rFonts w:hint="eastAsia"/>
-        </w:rPr>
-      </w:pPr>
-      <w:r>
-        <w:rPr>
-          <w:rFonts w:hint="eastAsia"/>
-        </w:rPr>
-        <w:t xml:space="preserve">#guest </w:t>
-      </w:r>
-      <w:r>
-        <w:rPr>
-          <w:rFonts w:hint="eastAsia"/>
-        </w:rPr>
-        <w:t>用户密码</w:t>
-      </w:r>
-    </w:p>
-    <w:p>
-      <w:pPr>
-        <w:rPr>
-          <w:rFonts w:hint="eastAsia"/>
-        </w:rPr>
-      </w:pPr>
-      <w:r>
         <w:t>dubbo.admin.guest.password=guest</w:t>
       </w:r>
     </w:p>
-    <w:p>
-      <w:pPr>
-        <w:rPr>
-          <w:rFonts w:hint="eastAsia"/>
-        </w:rPr>
-      </w:pPr>
-    </w:p>
-    <w:p>
-      <w:pPr>
-        <w:rPr>
-          <w:rFonts w:hint="eastAsia"/>
-        </w:rPr>
-      </w:pPr>
+    <w:p/>
+    <w:p>
       <w:r>
         <w:rPr>
           <w:rFonts w:hint="eastAsia"/>
@@ -23662,7 +23517,7 @@
                     </pic:cNvPicPr>
                   </pic:nvPicPr>
                   <pic:blipFill>
-                    <a:blip r:embed="rId47"/>
+                    <a:blip r:embed="rId48"/>
                     <a:srcRect/>
                     <a:stretch>
                       <a:fillRect/>
@@ -23691,46 +23546,27 @@
         </w:drawing>
       </w:r>
     </w:p>
-    <w:p>
-      <w:pPr>
+    <w:p/>
+    <w:p>
+      <w:pPr>
+        <w:pStyle w:val="2"/>
+      </w:pPr>
+      <w:r>
         <w:rPr>
           <w:rFonts w:hint="eastAsia"/>
         </w:rPr>
-      </w:pPr>
-    </w:p>
-    <w:p>
-      <w:pPr>
-        <w:pStyle w:val="2"/>
+        <w:t>启动监控</w:t>
+      </w:r>
+    </w:p>
+    <w:p>
+      <w:r>
         <w:rPr>
           <w:rFonts w:hint="eastAsia"/>
         </w:rPr>
-      </w:pPr>
-      <w:r>
-        <w:rPr>
-          <w:rFonts w:hint="eastAsia"/>
-        </w:rPr>
-        <w:t>启动监控</w:t>
-      </w:r>
-    </w:p>
-    <w:p>
-      <w:pPr>
-        <w:rPr>
-          <w:rFonts w:hint="eastAsia"/>
-        </w:rPr>
-      </w:pPr>
-      <w:r>
-        <w:rPr>
-          <w:rFonts w:hint="eastAsia"/>
-        </w:rPr>
         <w:t>修改监控端口与管理端口不冲突</w:t>
       </w:r>
     </w:p>
     <w:p>
-      <w:pPr>
-        <w:rPr>
-          <w:rFonts w:hint="eastAsia"/>
-        </w:rPr>
-      </w:pPr>
       <w:r>
         <w:rPr>
           <w:rFonts w:hint="eastAsia"/>
@@ -23755,7 +23591,7 @@
                     </pic:cNvPicPr>
                   </pic:nvPicPr>
                   <pic:blipFill>
-                    <a:blip r:embed="rId48"/>
+                    <a:blip r:embed="rId49"/>
                     <a:srcRect/>
                     <a:stretch>
                       <a:fillRect/>
@@ -23785,11 +23621,6 @@
       </w:r>
     </w:p>
     <w:p>
-      <w:pPr>
-        <w:rPr>
-          <w:rFonts w:hint="eastAsia"/>
-        </w:rPr>
-      </w:pPr>
       <w:r>
         <w:rPr>
           <w:noProof/>
@@ -23812,7 +23643,7 @@
                     </pic:cNvPicPr>
                   </pic:nvPicPr>
                   <pic:blipFill>
-                    <a:blip r:embed="rId49"/>
+                    <a:blip r:embed="rId50"/>
                     <a:srcRect/>
                     <a:stretch>
                       <a:fillRect/>
@@ -23841,24 +23672,15 @@
         </w:drawing>
       </w:r>
     </w:p>
-    <w:p>
-      <w:pPr>
+    <w:p/>
+    <w:p>
+      <w:pPr>
+        <w:pStyle w:val="2"/>
+      </w:pPr>
+      <w:r>
         <w:rPr>
           <w:rFonts w:hint="eastAsia"/>
         </w:rPr>
-      </w:pPr>
-    </w:p>
-    <w:p>
-      <w:pPr>
-        <w:pStyle w:val="2"/>
-        <w:rPr>
-          <w:rFonts w:hint="eastAsia"/>
-        </w:rPr>
-      </w:pPr>
-      <w:r>
-        <w:rPr>
-          <w:rFonts w:hint="eastAsia"/>
-        </w:rPr>
         <w:t>启动管理</w:t>
       </w:r>
     </w:p>
@@ -23872,11 +23694,6 @@
       </w:r>
     </w:p>
     <w:p>
-      <w:pPr>
-        <w:rPr>
-          <w:rFonts w:hint="eastAsia"/>
-        </w:rPr>
-      </w:pPr>
       <w:r>
         <w:rPr>
           <w:noProof/>
@@ -23900,7 +23717,7 @@
                     </pic:cNvPicPr>
                   </pic:nvPicPr>
                   <pic:blipFill>
-                    <a:blip r:embed="rId50"/>
+                    <a:blip r:embed="rId51"/>
                     <a:srcRect/>
                     <a:stretch>
                       <a:fillRect/>
@@ -23929,6 +23746,853 @@
         </w:drawing>
       </w:r>
     </w:p>
+    <w:p>
+      <w:pPr>
+        <w:rPr>
+          <w:rFonts w:hint="eastAsia"/>
+        </w:rPr>
+      </w:pPr>
+    </w:p>
+    <w:p>
+      <w:pPr>
+        <w:rPr>
+          <w:rFonts w:hint="eastAsia"/>
+        </w:rPr>
+      </w:pPr>
+    </w:p>
+    <w:p>
+      <w:pPr>
+        <w:pStyle w:val="3"/>
+        <w:rPr>
+          <w:rFonts w:hint="eastAsia"/>
+        </w:rPr>
+      </w:pPr>
+      <w:r>
+        <w:rPr>
+          <w:rFonts w:hint="eastAsia"/>
+        </w:rPr>
+        <w:lastRenderedPageBreak/>
+        <w:t>报错</w:t>
+      </w:r>
+      <w:r>
+        <w:rPr>
+          <w:rFonts w:hint="eastAsia"/>
+        </w:rPr>
+        <w:t xml:space="preserve"> URIType is not writable</w:t>
+      </w:r>
+      <w:r>
+        <w:t>…</w:t>
+      </w:r>
+    </w:p>
+    <w:p>
+      <w:pPr>
+        <w:rPr>
+          <w:rFonts w:hint="eastAsia"/>
+        </w:rPr>
+      </w:pPr>
+      <w:r>
+        <w:rPr>
+          <w:noProof/>
+        </w:rPr>
+        <w:drawing>
+          <wp:inline distT="0" distB="0" distL="0" distR="0">
+            <wp:extent cx="5274310" cy="3444850"/>
+            <wp:effectExtent l="19050" t="0" r="2540" b="0"/>
+            <wp:docPr id="38" name="图片 1"/>
+            <wp:cNvGraphicFramePr>
+              <a:graphicFrameLocks xmlns:a="http://schemas.openxmlformats.org/drawingml/2006/main" noChangeAspect="1"/>
+            </wp:cNvGraphicFramePr>
+            <a:graphic xmlns:a="http://schemas.openxmlformats.org/drawingml/2006/main">
+              <a:graphicData uri="http://schemas.openxmlformats.org/drawingml/2006/picture">
+                <pic:pic xmlns:pic="http://schemas.openxmlformats.org/drawingml/2006/picture">
+                  <pic:nvPicPr>
+                    <pic:cNvPr id="0" name="Picture 1"/>
+                    <pic:cNvPicPr>
+                      <a:picLocks noChangeAspect="1" noChangeArrowheads="1"/>
+                    </pic:cNvPicPr>
+                  </pic:nvPicPr>
+                  <pic:blipFill>
+                    <a:blip r:embed="rId52"/>
+                    <a:srcRect/>
+                    <a:stretch>
+                      <a:fillRect/>
+                    </a:stretch>
+                  </pic:blipFill>
+                  <pic:spPr bwMode="auto">
+                    <a:xfrm>
+                      <a:off x="0" y="0"/>
+                      <a:ext cx="5274310" cy="3444850"/>
+                    </a:xfrm>
+                    <a:prstGeom prst="rect">
+                      <a:avLst/>
+                    </a:prstGeom>
+                    <a:noFill/>
+                    <a:ln w="9525">
+                      <a:noFill/>
+                      <a:miter lim="800000"/>
+                      <a:headEnd/>
+                      <a:tailEnd/>
+                    </a:ln>
+                  </pic:spPr>
+                </pic:pic>
+              </a:graphicData>
+            </a:graphic>
+          </wp:inline>
+        </w:drawing>
+      </w:r>
+    </w:p>
+    <w:p>
+      <w:pPr>
+        <w:rPr>
+          <w:rFonts w:hint="eastAsia"/>
+        </w:rPr>
+      </w:pPr>
+    </w:p>
+    <w:p>
+      <w:pPr>
+        <w:rPr>
+          <w:rFonts w:hint="eastAsia"/>
+        </w:rPr>
+      </w:pPr>
+      <w:r>
+        <w:rPr>
+          <w:rFonts w:hint="eastAsia"/>
+        </w:rPr>
+        <w:t>原因是使用的</w:t>
+      </w:r>
+      <w:r>
+        <w:rPr>
+          <w:rFonts w:hint="eastAsia"/>
+        </w:rPr>
+        <w:t xml:space="preserve"> jdk8 </w:t>
+      </w:r>
+      <w:r>
+        <w:rPr>
+          <w:rFonts w:hint="eastAsia"/>
+        </w:rPr>
+        <w:t>不兼容。</w:t>
+      </w:r>
+    </w:p>
+    <w:p>
+      <w:pPr>
+        <w:rPr>
+          <w:rFonts w:hint="eastAsia"/>
+        </w:rPr>
+      </w:pPr>
+    </w:p>
+    <w:p>
+      <w:pPr>
+        <w:pStyle w:val="3"/>
+        <w:rPr>
+          <w:rFonts w:hint="eastAsia"/>
+        </w:rPr>
+      </w:pPr>
+      <w:r>
+        <w:rPr>
+          <w:rFonts w:hint="eastAsia"/>
+        </w:rPr>
+        <w:t>解决方法</w:t>
+      </w:r>
+    </w:p>
+    <w:p>
+      <w:pPr>
+        <w:rPr>
+          <w:rFonts w:hint="eastAsia"/>
+        </w:rPr>
+      </w:pPr>
+    </w:p>
+    <w:p>
+      <w:pPr>
+        <w:pStyle w:val="a7"/>
+        <w:numPr>
+          <w:ilvl w:val="0"/>
+          <w:numId w:val="1"/>
+        </w:numPr>
+        <w:ind w:firstLineChars="0"/>
+        <w:rPr>
+          <w:rFonts w:hint="eastAsia"/>
+        </w:rPr>
+      </w:pPr>
+      <w:r>
+        <w:rPr>
+          <w:rFonts w:hint="eastAsia"/>
+        </w:rPr>
+        <w:t>将</w:t>
+      </w:r>
+      <w:r>
+        <w:rPr>
+          <w:rFonts w:hint="eastAsia"/>
+        </w:rPr>
+        <w:t xml:space="preserve"> jdk</w:t>
+      </w:r>
+      <w:r>
+        <w:rPr>
+          <w:rFonts w:hint="eastAsia"/>
+        </w:rPr>
+        <w:t>1.8</w:t>
+      </w:r>
+      <w:r>
+        <w:rPr>
+          <w:rFonts w:hint="eastAsia"/>
+        </w:rPr>
+        <w:t xml:space="preserve"> </w:t>
+      </w:r>
+      <w:r>
+        <w:rPr>
+          <w:rFonts w:hint="eastAsia"/>
+        </w:rPr>
+        <w:t>换成</w:t>
+      </w:r>
+      <w:r>
+        <w:rPr>
+          <w:rFonts w:hint="eastAsia"/>
+        </w:rPr>
+        <w:t xml:space="preserve"> 1.7 </w:t>
+      </w:r>
+      <w:r>
+        <w:rPr>
+          <w:rFonts w:hint="eastAsia"/>
+        </w:rPr>
+        <w:t>的</w:t>
+      </w:r>
+    </w:p>
+    <w:p>
+      <w:pPr>
+        <w:pStyle w:val="a7"/>
+        <w:numPr>
+          <w:ilvl w:val="0"/>
+          <w:numId w:val="1"/>
+        </w:numPr>
+        <w:ind w:firstLineChars="0"/>
+        <w:rPr>
+          <w:rFonts w:hint="eastAsia"/>
+        </w:rPr>
+      </w:pPr>
+      <w:r>
+        <w:rPr>
+          <w:rFonts w:hint="eastAsia"/>
+        </w:rPr>
+        <w:t>更改文件</w:t>
+      </w:r>
+      <w:r>
+        <w:rPr>
+          <w:rFonts w:hint="eastAsia"/>
+        </w:rPr>
+        <w:t xml:space="preserve"> </w:t>
+      </w:r>
+      <w:r>
+        <w:rPr>
+          <w:rFonts w:hint="eastAsia"/>
+        </w:rPr>
+        <w:t>重新安装</w:t>
+      </w:r>
+      <w:r>
+        <w:rPr>
+          <w:rFonts w:hint="eastAsia"/>
+        </w:rPr>
+        <w:t xml:space="preserve"> jdk1.7 </w:t>
+      </w:r>
+      <w:r>
+        <w:rPr>
+          <w:rFonts w:hint="eastAsia"/>
+        </w:rPr>
+        <w:t>到</w:t>
+      </w:r>
+      <w:r>
+        <w:rPr>
+          <w:rFonts w:hint="eastAsia"/>
+        </w:rPr>
+        <w:t xml:space="preserve"> </w:t>
+      </w:r>
+      <w:r>
+        <w:rPr>
+          <w:rFonts w:hint="eastAsia"/>
+        </w:rPr>
+        <w:t>另一个目录</w:t>
+      </w:r>
+    </w:p>
+    <w:p>
+      <w:pPr>
+        <w:pStyle w:val="a8"/>
+        <w:numPr>
+          <w:ilvl w:val="0"/>
+          <w:numId w:val="1"/>
+        </w:numPr>
+        <w:shd w:val="clear" w:color="auto" w:fill="FFFFFF"/>
+        <w:spacing w:before="143" w:beforeAutospacing="0" w:after="143" w:afterAutospacing="0"/>
+        <w:rPr>
+          <w:rFonts w:ascii="Verdana" w:hAnsi="Verdana"/>
+          <w:color w:val="000000"/>
+          <w:sz w:val="19"/>
+          <w:szCs w:val="19"/>
+        </w:rPr>
+      </w:pPr>
+      <w:r>
+        <w:rPr>
+          <w:rFonts w:ascii="Verdana" w:hAnsi="Verdana"/>
+          <w:color w:val="000000"/>
+          <w:sz w:val="19"/>
+          <w:szCs w:val="19"/>
+        </w:rPr>
+        <w:t xml:space="preserve">1) </w:t>
+      </w:r>
+      <w:r>
+        <w:rPr>
+          <w:rFonts w:ascii="Verdana" w:hAnsi="Verdana"/>
+          <w:color w:val="000000"/>
+          <w:sz w:val="19"/>
+          <w:szCs w:val="19"/>
+        </w:rPr>
+        <w:t>修改</w:t>
+      </w:r>
+      <w:r>
+        <w:rPr>
+          <w:rFonts w:ascii="Verdana" w:hAnsi="Verdana"/>
+          <w:color w:val="000000"/>
+          <w:sz w:val="19"/>
+          <w:szCs w:val="19"/>
+        </w:rPr>
+        <w:t>bin</w:t>
+      </w:r>
+      <w:r>
+        <w:rPr>
+          <w:rFonts w:ascii="Verdana" w:hAnsi="Verdana"/>
+          <w:color w:val="000000"/>
+          <w:sz w:val="19"/>
+          <w:szCs w:val="19"/>
+        </w:rPr>
+        <w:t>文件夹下面的</w:t>
+      </w:r>
+      <w:r>
+        <w:rPr>
+          <w:rFonts w:ascii="Verdana" w:hAnsi="Verdana"/>
+          <w:color w:val="000000"/>
+          <w:sz w:val="19"/>
+          <w:szCs w:val="19"/>
+        </w:rPr>
+        <w:t>catalina.bat</w:t>
+      </w:r>
+      <w:r>
+        <w:rPr>
+          <w:rFonts w:ascii="Verdana" w:hAnsi="Verdana"/>
+          <w:color w:val="000000"/>
+          <w:sz w:val="19"/>
+          <w:szCs w:val="19"/>
+        </w:rPr>
+        <w:t>文件，把如下内容</w:t>
+      </w:r>
+      <w:r>
+        <w:rPr>
+          <w:rFonts w:ascii="Verdana" w:hAnsi="Verdana"/>
+          <w:color w:val="000000"/>
+          <w:sz w:val="19"/>
+          <w:szCs w:val="19"/>
+        </w:rPr>
+        <w:br/>
+        <w:t>rem ----- Execute The Requested Command ----------------------------------</w:t>
+      </w:r>
+      <w:r>
+        <w:rPr>
+          <w:rFonts w:ascii="Verdana" w:hAnsi="Verdana"/>
+          <w:color w:val="000000"/>
+          <w:sz w:val="19"/>
+          <w:szCs w:val="19"/>
+        </w:rPr>
+        <w:br/>
+        <w:t>echo Using CATALINA_BASE: %CATALINA_BASE% </w:t>
+      </w:r>
+      <w:r>
+        <w:rPr>
+          <w:rFonts w:ascii="Verdana" w:hAnsi="Verdana"/>
+          <w:color w:val="000000"/>
+          <w:sz w:val="19"/>
+          <w:szCs w:val="19"/>
+        </w:rPr>
+        <w:br/>
+        <w:t>echo Using CATALINA_HOME: %CATALINA_HOME% </w:t>
+      </w:r>
+      <w:r>
+        <w:rPr>
+          <w:rFonts w:ascii="Verdana" w:hAnsi="Verdana"/>
+          <w:color w:val="000000"/>
+          <w:sz w:val="19"/>
+          <w:szCs w:val="19"/>
+        </w:rPr>
+        <w:br/>
+        <w:t>echo Using CATALINA_TMPDIR: %CATALINA_TMPDIR% </w:t>
+      </w:r>
+      <w:r>
+        <w:rPr>
+          <w:rFonts w:ascii="Verdana" w:hAnsi="Verdana"/>
+          <w:color w:val="000000"/>
+          <w:sz w:val="19"/>
+          <w:szCs w:val="19"/>
+        </w:rPr>
+        <w:br/>
+        <w:t>echo Using JAVA_HOME:</w:t>
+      </w:r>
+      <w:r>
+        <w:rPr>
+          <w:rStyle w:val="apple-converted-space"/>
+          <w:rFonts w:ascii="Verdana" w:hAnsi="Verdana"/>
+          <w:color w:val="000000"/>
+          <w:sz w:val="19"/>
+          <w:szCs w:val="19"/>
+        </w:rPr>
+        <w:t> </w:t>
+      </w:r>
+      <w:r>
+        <w:rPr>
+          <w:rStyle w:val="a9"/>
+          <w:rFonts w:ascii="Verdana" w:hAnsi="Verdana"/>
+          <w:color w:val="FF0000"/>
+          <w:sz w:val="19"/>
+          <w:szCs w:val="19"/>
+        </w:rPr>
+        <w:t>%JAVA_HOME% </w:t>
+      </w:r>
+      <w:r>
+        <w:rPr>
+          <w:rFonts w:ascii="Verdana" w:hAnsi="Verdana"/>
+          <w:color w:val="000000"/>
+          <w:sz w:val="19"/>
+          <w:szCs w:val="19"/>
+        </w:rPr>
+        <w:br/>
+      </w:r>
+      <w:r>
+        <w:rPr>
+          <w:rFonts w:ascii="Verdana" w:hAnsi="Verdana"/>
+          <w:color w:val="000000"/>
+          <w:sz w:val="19"/>
+          <w:szCs w:val="19"/>
+        </w:rPr>
+        <w:br/>
+      </w:r>
+      <w:r>
+        <w:rPr>
+          <w:rFonts w:ascii="Verdana" w:hAnsi="Verdana"/>
+          <w:color w:val="000000"/>
+          <w:sz w:val="19"/>
+          <w:szCs w:val="19"/>
+        </w:rPr>
+        <w:t>修改为：</w:t>
+      </w:r>
+      <w:r>
+        <w:rPr>
+          <w:rFonts w:ascii="Verdana" w:hAnsi="Verdana"/>
+          <w:color w:val="000000"/>
+          <w:sz w:val="19"/>
+          <w:szCs w:val="19"/>
+        </w:rPr>
+        <w:br/>
+        <w:t>echo Using CATALINA_BASE: %CATALINA_BASE% </w:t>
+      </w:r>
+      <w:r>
+        <w:rPr>
+          <w:rFonts w:ascii="Verdana" w:hAnsi="Verdana"/>
+          <w:color w:val="000000"/>
+          <w:sz w:val="19"/>
+          <w:szCs w:val="19"/>
+        </w:rPr>
+        <w:br/>
+        <w:t>echo Using CATALINA_HOME: %CATALINA_HOME% </w:t>
+      </w:r>
+      <w:r>
+        <w:rPr>
+          <w:rFonts w:ascii="Verdana" w:hAnsi="Verdana"/>
+          <w:color w:val="000000"/>
+          <w:sz w:val="19"/>
+          <w:szCs w:val="19"/>
+        </w:rPr>
+        <w:br/>
+        <w:t>echo Using CATALINA_TMPDIR: %CATALINA_TMPDIR% </w:t>
+      </w:r>
+      <w:r>
+        <w:rPr>
+          <w:rFonts w:ascii="Verdana" w:hAnsi="Verdana"/>
+          <w:color w:val="000000"/>
+          <w:sz w:val="19"/>
+          <w:szCs w:val="19"/>
+        </w:rPr>
+        <w:br/>
+        <w:t>echo Using JAVA_HOME:</w:t>
+      </w:r>
+      <w:r>
+        <w:rPr>
+          <w:rStyle w:val="apple-converted-space"/>
+          <w:rFonts w:ascii="Verdana" w:hAnsi="Verdana"/>
+          <w:color w:val="000000"/>
+          <w:sz w:val="19"/>
+          <w:szCs w:val="19"/>
+        </w:rPr>
+        <w:t> </w:t>
+      </w:r>
+      <w:r>
+        <w:rPr>
+          <w:rStyle w:val="a9"/>
+          <w:rFonts w:ascii="Verdana" w:hAnsi="Verdana"/>
+          <w:color w:val="FF0000"/>
+          <w:sz w:val="19"/>
+          <w:szCs w:val="19"/>
+        </w:rPr>
+        <w:t>D:\Java\jdk1.7.0_79</w:t>
+      </w:r>
+      <w:r>
+        <w:rPr>
+          <w:rStyle w:val="a9"/>
+          <w:rFonts w:ascii="Verdana" w:hAnsi="Verdana" w:hint="eastAsia"/>
+          <w:color w:val="FF0000"/>
+          <w:sz w:val="19"/>
+          <w:szCs w:val="19"/>
+        </w:rPr>
+        <w:t>(</w:t>
+      </w:r>
+      <w:r>
+        <w:rPr>
+          <w:rStyle w:val="a9"/>
+          <w:rFonts w:ascii="Verdana" w:hAnsi="Verdana" w:hint="eastAsia"/>
+          <w:color w:val="FF0000"/>
+          <w:sz w:val="19"/>
+          <w:szCs w:val="19"/>
+        </w:rPr>
+        <w:t>重新安装的另一个</w:t>
+      </w:r>
+      <w:r>
+        <w:rPr>
+          <w:rStyle w:val="a9"/>
+          <w:rFonts w:ascii="Verdana" w:hAnsi="Verdana" w:hint="eastAsia"/>
+          <w:color w:val="FF0000"/>
+          <w:sz w:val="19"/>
+          <w:szCs w:val="19"/>
+        </w:rPr>
+        <w:t xml:space="preserve"> jdk )</w:t>
+      </w:r>
+      <w:r>
+        <w:rPr>
+          <w:rFonts w:ascii="Verdana" w:hAnsi="Verdana"/>
+          <w:color w:val="000000"/>
+          <w:sz w:val="19"/>
+          <w:szCs w:val="19"/>
+        </w:rPr>
+        <w:br/>
+      </w:r>
+      <w:r>
+        <w:rPr>
+          <w:rFonts w:ascii="Verdana" w:hAnsi="Verdana"/>
+          <w:color w:val="000000"/>
+          <w:sz w:val="19"/>
+          <w:szCs w:val="19"/>
+        </w:rPr>
+        <w:br/>
+      </w:r>
+      <w:r>
+        <w:rPr>
+          <w:rFonts w:ascii="Verdana" w:hAnsi="Verdana"/>
+          <w:color w:val="000000"/>
+          <w:sz w:val="19"/>
+          <w:szCs w:val="19"/>
+        </w:rPr>
+        <w:lastRenderedPageBreak/>
+        <w:t xml:space="preserve">2) </w:t>
+      </w:r>
+      <w:r>
+        <w:rPr>
+          <w:rFonts w:ascii="Verdana" w:hAnsi="Verdana"/>
+          <w:color w:val="000000"/>
+          <w:sz w:val="19"/>
+          <w:szCs w:val="19"/>
+        </w:rPr>
+        <w:t>修改</w:t>
+      </w:r>
+      <w:r>
+        <w:rPr>
+          <w:rFonts w:ascii="Verdana" w:hAnsi="Verdana"/>
+          <w:color w:val="000000"/>
+          <w:sz w:val="19"/>
+          <w:szCs w:val="19"/>
+        </w:rPr>
+        <w:t>bin</w:t>
+      </w:r>
+      <w:r>
+        <w:rPr>
+          <w:rFonts w:ascii="Verdana" w:hAnsi="Verdana"/>
+          <w:color w:val="000000"/>
+          <w:sz w:val="19"/>
+          <w:szCs w:val="19"/>
+        </w:rPr>
+        <w:t>文件夹下面的</w:t>
+      </w:r>
+      <w:r>
+        <w:rPr>
+          <w:rFonts w:ascii="Verdana" w:hAnsi="Verdana"/>
+          <w:color w:val="000000"/>
+          <w:sz w:val="19"/>
+          <w:szCs w:val="19"/>
+        </w:rPr>
+        <w:t>setclasspath.bat</w:t>
+      </w:r>
+      <w:r>
+        <w:rPr>
+          <w:rFonts w:ascii="Verdana" w:hAnsi="Verdana"/>
+          <w:color w:val="000000"/>
+          <w:sz w:val="19"/>
+          <w:szCs w:val="19"/>
+        </w:rPr>
+        <w:t>文件，把如下内容：</w:t>
+      </w:r>
+      <w:r>
+        <w:rPr>
+          <w:rFonts w:ascii="Verdana" w:hAnsi="Verdana"/>
+          <w:color w:val="000000"/>
+          <w:sz w:val="19"/>
+          <w:szCs w:val="19"/>
+        </w:rPr>
+        <w:t> </w:t>
+      </w:r>
+      <w:r>
+        <w:rPr>
+          <w:rFonts w:ascii="Verdana" w:hAnsi="Verdana"/>
+          <w:color w:val="000000"/>
+          <w:sz w:val="19"/>
+          <w:szCs w:val="19"/>
+        </w:rPr>
+        <w:br/>
+        <w:t>rem Set standard command for invoking Java. </w:t>
+      </w:r>
+      <w:r>
+        <w:rPr>
+          <w:rFonts w:ascii="Verdana" w:hAnsi="Verdana"/>
+          <w:color w:val="000000"/>
+          <w:sz w:val="19"/>
+          <w:szCs w:val="19"/>
+        </w:rPr>
+        <w:br/>
+      </w:r>
+      <w:r>
+        <w:rPr>
+          <w:rFonts w:ascii="Verdana" w:hAnsi="Verdana"/>
+          <w:color w:val="000000"/>
+          <w:sz w:val="19"/>
+          <w:szCs w:val="19"/>
+        </w:rPr>
+        <w:br/>
+        <w:t>rem Note that NT requires a window name argument when using start. </w:t>
+      </w:r>
+      <w:r>
+        <w:rPr>
+          <w:rFonts w:ascii="Verdana" w:hAnsi="Verdana"/>
+          <w:color w:val="000000"/>
+          <w:sz w:val="19"/>
+          <w:szCs w:val="19"/>
+        </w:rPr>
+        <w:br/>
+        <w:t>rem Also note the quoting as JAVA_HOME may contain spaces. </w:t>
+      </w:r>
+      <w:r>
+        <w:rPr>
+          <w:rFonts w:ascii="Verdana" w:hAnsi="Verdana"/>
+          <w:color w:val="000000"/>
+          <w:sz w:val="19"/>
+          <w:szCs w:val="19"/>
+        </w:rPr>
+        <w:br/>
+        <w:t>set _RUNJAVA="%JAVA_HOME%\bin\java" </w:t>
+      </w:r>
+      <w:r>
+        <w:rPr>
+          <w:rFonts w:ascii="Verdana" w:hAnsi="Verdana"/>
+          <w:color w:val="000000"/>
+          <w:sz w:val="19"/>
+          <w:szCs w:val="19"/>
+        </w:rPr>
+        <w:br/>
+        <w:t>set _RUNJAVAW="%JAVA_HOME%\bin\javaw" </w:t>
+      </w:r>
+      <w:r>
+        <w:rPr>
+          <w:rFonts w:ascii="Verdana" w:hAnsi="Verdana"/>
+          <w:color w:val="000000"/>
+          <w:sz w:val="19"/>
+          <w:szCs w:val="19"/>
+        </w:rPr>
+        <w:br/>
+        <w:t>set _RUNJDB="%JAVA_HOME%\bin\jdb" </w:t>
+      </w:r>
+      <w:r>
+        <w:rPr>
+          <w:rFonts w:ascii="Verdana" w:hAnsi="Verdana"/>
+          <w:color w:val="000000"/>
+          <w:sz w:val="19"/>
+          <w:szCs w:val="19"/>
+        </w:rPr>
+        <w:br/>
+        <w:t>set _RUNJAVAC="%JAVA_HOME%\bin\javac" </w:t>
+      </w:r>
+      <w:r>
+        <w:rPr>
+          <w:rFonts w:ascii="Verdana" w:hAnsi="Verdana"/>
+          <w:color w:val="000000"/>
+          <w:sz w:val="19"/>
+          <w:szCs w:val="19"/>
+        </w:rPr>
+        <w:br/>
+      </w:r>
+      <w:r>
+        <w:rPr>
+          <w:rFonts w:ascii="Verdana" w:hAnsi="Verdana"/>
+          <w:color w:val="000000"/>
+          <w:sz w:val="19"/>
+          <w:szCs w:val="19"/>
+        </w:rPr>
+        <w:br/>
+      </w:r>
+      <w:r>
+        <w:rPr>
+          <w:rFonts w:ascii="Verdana" w:hAnsi="Verdana"/>
+          <w:color w:val="000000"/>
+          <w:sz w:val="19"/>
+          <w:szCs w:val="19"/>
+        </w:rPr>
+        <w:t>修改为</w:t>
+      </w:r>
+      <w:r>
+        <w:rPr>
+          <w:rFonts w:ascii="Verdana" w:hAnsi="Verdana"/>
+          <w:color w:val="000000"/>
+          <w:sz w:val="19"/>
+          <w:szCs w:val="19"/>
+        </w:rPr>
+        <w:t>: </w:t>
+      </w:r>
+      <w:r>
+        <w:rPr>
+          <w:rFonts w:ascii="Verdana" w:hAnsi="Verdana"/>
+          <w:color w:val="000000"/>
+          <w:sz w:val="19"/>
+          <w:szCs w:val="19"/>
+        </w:rPr>
+        <w:br/>
+        <w:t>rem Set standard command for invoking Java. </w:t>
+      </w:r>
+      <w:r>
+        <w:rPr>
+          <w:rFonts w:ascii="Verdana" w:hAnsi="Verdana"/>
+          <w:color w:val="000000"/>
+          <w:sz w:val="19"/>
+          <w:szCs w:val="19"/>
+        </w:rPr>
+        <w:br/>
+      </w:r>
+      <w:r>
+        <w:rPr>
+          <w:rFonts w:ascii="Verdana" w:hAnsi="Verdana"/>
+          <w:color w:val="000000"/>
+          <w:sz w:val="19"/>
+          <w:szCs w:val="19"/>
+        </w:rPr>
+        <w:br/>
+        <w:t>rem Note that NT requires a window name argument when using start. </w:t>
+      </w:r>
+      <w:r>
+        <w:rPr>
+          <w:rFonts w:ascii="Verdana" w:hAnsi="Verdana"/>
+          <w:color w:val="000000"/>
+          <w:sz w:val="19"/>
+          <w:szCs w:val="19"/>
+        </w:rPr>
+        <w:br/>
+        <w:t>rem Also note the quoting as JAVA_HOME may contain spaces. </w:t>
+      </w:r>
+      <w:r>
+        <w:rPr>
+          <w:rFonts w:ascii="Verdana" w:hAnsi="Verdana"/>
+          <w:color w:val="000000"/>
+          <w:sz w:val="19"/>
+          <w:szCs w:val="19"/>
+        </w:rPr>
+        <w:br/>
+        <w:t>set _RUNJAVA=</w:t>
+      </w:r>
+      <w:r>
+        <w:rPr>
+          <w:rStyle w:val="a9"/>
+          <w:rFonts w:ascii="Verdana" w:hAnsi="Verdana"/>
+          <w:color w:val="FF0000"/>
+          <w:sz w:val="19"/>
+          <w:szCs w:val="19"/>
+        </w:rPr>
+        <w:t>"D:\Java\jdk1.7.0_79\bin\java.exe"</w:t>
+      </w:r>
+    </w:p>
+    <w:p>
+      <w:pPr>
+        <w:pStyle w:val="a8"/>
+        <w:shd w:val="clear" w:color="auto" w:fill="FFFFFF"/>
+        <w:spacing w:before="143" w:beforeAutospacing="0" w:after="143" w:afterAutospacing="0"/>
+        <w:ind w:left="360"/>
+        <w:rPr>
+          <w:rFonts w:ascii="Verdana" w:hAnsi="Verdana"/>
+          <w:color w:val="000000"/>
+          <w:sz w:val="19"/>
+          <w:szCs w:val="19"/>
+        </w:rPr>
+      </w:pPr>
+      <w:r>
+        <w:rPr>
+          <w:rFonts w:ascii="Verdana" w:hAnsi="Verdana"/>
+          <w:color w:val="000000"/>
+          <w:sz w:val="19"/>
+          <w:szCs w:val="19"/>
+        </w:rPr>
+        <w:t>set _RUNJDB=</w:t>
+      </w:r>
+      <w:r>
+        <w:rPr>
+          <w:rStyle w:val="a9"/>
+          <w:rFonts w:ascii="Verdana" w:hAnsi="Verdana"/>
+          <w:color w:val="FF0000"/>
+          <w:sz w:val="19"/>
+          <w:szCs w:val="19"/>
+        </w:rPr>
+        <w:t>"D:\Java\jdk1.7.0_79\bin\jdb.exe"</w:t>
+      </w:r>
+    </w:p>
+    <w:p>
+      <w:pPr>
+        <w:rPr>
+          <w:rFonts w:hint="eastAsia"/>
+        </w:rPr>
+      </w:pPr>
+    </w:p>
+    <w:p>
+      <w:pPr>
+        <w:rPr>
+          <w:rFonts w:hint="eastAsia"/>
+        </w:rPr>
+      </w:pPr>
+    </w:p>
+    <w:p>
+      <w:pPr>
+        <w:pStyle w:val="3"/>
+        <w:rPr>
+          <w:rFonts w:hint="eastAsia"/>
+        </w:rPr>
+      </w:pPr>
+      <w:r>
+        <w:rPr>
+          <w:rFonts w:hint="eastAsia"/>
+        </w:rPr>
+        <w:t>解决后</w:t>
+      </w:r>
+    </w:p>
+    <w:p>
+      <w:pPr>
+        <w:rPr>
+          <w:rFonts w:hint="eastAsia"/>
+        </w:rPr>
+      </w:pPr>
+    </w:p>
     <w:p/>
     <w:sectPr>
       <w:pgSz w:w="11906" w:h="16838"/>
@@ -23976,6 +24640,103 @@
     </w:p>
   </w:footnote>
 </w:footnotes>
+</file>
+
+<file path=word/numbering.xml><?xml version="1.0" encoding="utf-8"?>
+<w:numbering xmlns:ve="http://schemas.openxmlformats.org/markup-compatibility/2006" xmlns:o="urn:schemas-microsoft-com:office:office" xmlns:r="http://schemas.openxmlformats.org/officeDocument/2006/relationships" xmlns:m="http://schemas.openxmlformats.org/officeDocument/2006/math" xmlns:v="urn:schemas-microsoft-com:vml" xmlns:wp="http://schemas.openxmlformats.org/drawingml/2006/wordprocessingDrawing" xmlns:w10="urn:schemas-microsoft-com:office:word" xmlns:w="http://schemas.openxmlformats.org/wordprocessingml/2006/main" xmlns:wne="http://schemas.microsoft.com/office/word/2006/wordml">
+  <w:abstractNum w:abstractNumId="0">
+    <w:nsid w:val="2E286B00"/>
+    <w:multiLevelType w:val="hybridMultilevel"/>
+    <w:tmpl w:val="148C9DD2"/>
+    <w:lvl w:ilvl="0" w:tplc="640A2FC6">
+      <w:start w:val="1"/>
+      <w:numFmt w:val="decimal"/>
+      <w:lvlText w:val="%1，"/>
+      <w:lvlJc w:val="left"/>
+      <w:pPr>
+        <w:ind w:left="360" w:hanging="360"/>
+      </w:pPr>
+      <w:rPr>
+        <w:rFonts w:hint="default"/>
+      </w:rPr>
+    </w:lvl>
+    <w:lvl w:ilvl="1" w:tplc="04090019" w:tentative="1">
+      <w:start w:val="1"/>
+      <w:numFmt w:val="lowerLetter"/>
+      <w:lvlText w:val="%2)"/>
+      <w:lvlJc w:val="left"/>
+      <w:pPr>
+        <w:ind w:left="840" w:hanging="420"/>
+      </w:pPr>
+    </w:lvl>
+    <w:lvl w:ilvl="2" w:tplc="0409001B" w:tentative="1">
+      <w:start w:val="1"/>
+      <w:numFmt w:val="lowerRoman"/>
+      <w:lvlText w:val="%3."/>
+      <w:lvlJc w:val="right"/>
+      <w:pPr>
+        <w:ind w:left="1260" w:hanging="420"/>
+      </w:pPr>
+    </w:lvl>
+    <w:lvl w:ilvl="3" w:tplc="0409000F" w:tentative="1">
+      <w:start w:val="1"/>
+      <w:numFmt w:val="decimal"/>
+      <w:lvlText w:val="%4."/>
+      <w:lvlJc w:val="left"/>
+      <w:pPr>
+        <w:ind w:left="1680" w:hanging="420"/>
+      </w:pPr>
+    </w:lvl>
+    <w:lvl w:ilvl="4" w:tplc="04090019" w:tentative="1">
+      <w:start w:val="1"/>
+      <w:numFmt w:val="lowerLetter"/>
+      <w:lvlText w:val="%5)"/>
+      <w:lvlJc w:val="left"/>
+      <w:pPr>
+        <w:ind w:left="2100" w:hanging="420"/>
+      </w:pPr>
+    </w:lvl>
+    <w:lvl w:ilvl="5" w:tplc="0409001B" w:tentative="1">
+      <w:start w:val="1"/>
+      <w:numFmt w:val="lowerRoman"/>
+      <w:lvlText w:val="%6."/>
+      <w:lvlJc w:val="right"/>
+      <w:pPr>
+        <w:ind w:left="2520" w:hanging="420"/>
+      </w:pPr>
+    </w:lvl>
+    <w:lvl w:ilvl="6" w:tplc="0409000F" w:tentative="1">
+      <w:start w:val="1"/>
+      <w:numFmt w:val="decimal"/>
+      <w:lvlText w:val="%7."/>
+      <w:lvlJc w:val="left"/>
+      <w:pPr>
+        <w:ind w:left="2940" w:hanging="420"/>
+      </w:pPr>
+    </w:lvl>
+    <w:lvl w:ilvl="7" w:tplc="04090019" w:tentative="1">
+      <w:start w:val="1"/>
+      <w:numFmt w:val="lowerLetter"/>
+      <w:lvlText w:val="%8)"/>
+      <w:lvlJc w:val="left"/>
+      <w:pPr>
+        <w:ind w:left="3360" w:hanging="420"/>
+      </w:pPr>
+    </w:lvl>
+    <w:lvl w:ilvl="8" w:tplc="0409001B" w:tentative="1">
+      <w:start w:val="1"/>
+      <w:numFmt w:val="lowerRoman"/>
+      <w:lvlText w:val="%9."/>
+      <w:lvlJc w:val="right"/>
+      <w:pPr>
+        <w:ind w:left="3780" w:hanging="420"/>
+      </w:pPr>
+    </w:lvl>
+  </w:abstractNum>
+  <w:num w:numId="1">
+    <w:abstractNumId w:val="0"/>
+  </w:num>
+</w:numbering>
 </file>
 
 <file path=word/styles.xml><?xml version="1.0" encoding="utf-8"?>
@@ -24163,6 +24924,28 @@
       <w:szCs w:val="32"/>
     </w:rPr>
   </w:style>
+  <w:style w:type="paragraph" w:styleId="3">
+    <w:name w:val="heading 3"/>
+    <w:basedOn w:val="a"/>
+    <w:next w:val="a"/>
+    <w:link w:val="3Char"/>
+    <w:uiPriority w:val="9"/>
+    <w:unhideWhenUsed/>
+    <w:qFormat/>
+    <w:rsid w:val="006A7B2C"/>
+    <w:pPr>
+      <w:keepNext/>
+      <w:keepLines/>
+      <w:spacing w:before="260" w:after="260" w:line="416" w:lineRule="auto"/>
+      <w:outlineLvl w:val="2"/>
+    </w:pPr>
+    <w:rPr>
+      <w:b/>
+      <w:bCs/>
+      <w:sz w:val="32"/>
+      <w:szCs w:val="32"/>
+    </w:rPr>
+  </w:style>
   <w:style w:type="character" w:default="1" w:styleId="a0">
     <w:name w:val="Default Paragraph Font"/>
     <w:uiPriority w:val="1"/>
@@ -24308,6 +25091,64 @@
     <w:rPr>
       <w:color w:val="0000FF" w:themeColor="hyperlink"/>
       <w:u w:val="single"/>
+    </w:rPr>
+  </w:style>
+  <w:style w:type="character" w:customStyle="1" w:styleId="3Char">
+    <w:name w:val="标题 3 Char"/>
+    <w:basedOn w:val="a0"/>
+    <w:link w:val="3"/>
+    <w:uiPriority w:val="9"/>
+    <w:rsid w:val="006A7B2C"/>
+    <w:rPr>
+      <w:b/>
+      <w:bCs/>
+      <w:sz w:val="32"/>
+      <w:szCs w:val="32"/>
+    </w:rPr>
+  </w:style>
+  <w:style w:type="paragraph" w:styleId="a7">
+    <w:name w:val="List Paragraph"/>
+    <w:basedOn w:val="a"/>
+    <w:uiPriority w:val="34"/>
+    <w:qFormat/>
+    <w:rsid w:val="00615227"/>
+    <w:pPr>
+      <w:ind w:firstLineChars="200" w:firstLine="420"/>
+    </w:pPr>
+  </w:style>
+  <w:style w:type="paragraph" w:styleId="a8">
+    <w:name w:val="Normal (Web)"/>
+    <w:basedOn w:val="a"/>
+    <w:uiPriority w:val="99"/>
+    <w:semiHidden/>
+    <w:unhideWhenUsed/>
+    <w:rsid w:val="00125A43"/>
+    <w:pPr>
+      <w:widowControl/>
+      <w:spacing w:before="100" w:beforeAutospacing="1" w:after="100" w:afterAutospacing="1"/>
+      <w:jc w:val="left"/>
+    </w:pPr>
+    <w:rPr>
+      <w:rFonts w:ascii="宋体" w:eastAsia="宋体" w:hAnsi="宋体" w:cs="宋体"/>
+      <w:kern w:val="0"/>
+      <w:sz w:val="24"/>
+      <w:szCs w:val="24"/>
+    </w:rPr>
+  </w:style>
+  <w:style w:type="character" w:customStyle="1" w:styleId="apple-converted-space">
+    <w:name w:val="apple-converted-space"/>
+    <w:basedOn w:val="a0"/>
+    <w:rsid w:val="00125A43"/>
+  </w:style>
+  <w:style w:type="character" w:styleId="a9">
+    <w:name w:val="Strong"/>
+    <w:basedOn w:val="a0"/>
+    <w:uiPriority w:val="22"/>
+    <w:qFormat/>
+    <w:rsid w:val="00125A43"/>
+    <w:rPr>
+      <w:b/>
+      <w:bCs/>
     </w:rPr>
   </w:style>
 </w:styles>

</xml_diff>

<commit_message>
solve dubbo-admin problem because of jdk8
</commit_message>
<xml_diff>
--- a/doc/dubbo-demo.docx
+++ b/doc/dubbo-demo.docx
@@ -23746,26 +23746,11 @@
         </w:drawing>
       </w:r>
     </w:p>
-    <w:p>
-      <w:pPr>
-        <w:rPr>
-          <w:rFonts w:hint="eastAsia"/>
-        </w:rPr>
-      </w:pPr>
-    </w:p>
-    <w:p>
-      <w:pPr>
-        <w:rPr>
-          <w:rFonts w:hint="eastAsia"/>
-        </w:rPr>
-      </w:pPr>
-    </w:p>
+    <w:p/>
+    <w:p/>
     <w:p>
       <w:pPr>
         <w:pStyle w:val="3"/>
-        <w:rPr>
-          <w:rFonts w:hint="eastAsia"/>
-        </w:rPr>
       </w:pPr>
       <w:r>
         <w:rPr>
@@ -23785,11 +23770,6 @@
       </w:r>
     </w:p>
     <w:p>
-      <w:pPr>
-        <w:rPr>
-          <w:rFonts w:hint="eastAsia"/>
-        </w:rPr>
-      </w:pPr>
       <w:r>
         <w:rPr>
           <w:noProof/>
@@ -23841,66 +23821,40 @@
         </w:drawing>
       </w:r>
     </w:p>
-    <w:p>
-      <w:pPr>
+    <w:p/>
+    <w:p>
+      <w:r>
         <w:rPr>
           <w:rFonts w:hint="eastAsia"/>
         </w:rPr>
-      </w:pPr>
-    </w:p>
-    <w:p>
-      <w:pPr>
+        <w:t>原因是使用的</w:t>
+      </w:r>
+      <w:r>
         <w:rPr>
           <w:rFonts w:hint="eastAsia"/>
         </w:rPr>
-      </w:pPr>
+        <w:t xml:space="preserve"> jdk8 </w:t>
+      </w:r>
       <w:r>
         <w:rPr>
           <w:rFonts w:hint="eastAsia"/>
         </w:rPr>
-        <w:t>原因是使用的</w:t>
-      </w:r>
+        <w:t>不兼容。</w:t>
+      </w:r>
+    </w:p>
+    <w:p/>
+    <w:p>
+      <w:pPr>
+        <w:pStyle w:val="3"/>
+      </w:pPr>
       <w:r>
         <w:rPr>
           <w:rFonts w:hint="eastAsia"/>
         </w:rPr>
-        <w:t xml:space="preserve"> jdk8 </w:t>
-      </w:r>
-      <w:r>
-        <w:rPr>
-          <w:rFonts w:hint="eastAsia"/>
-        </w:rPr>
-        <w:t>不兼容。</w:t>
-      </w:r>
-    </w:p>
-    <w:p>
-      <w:pPr>
-        <w:rPr>
-          <w:rFonts w:hint="eastAsia"/>
-        </w:rPr>
-      </w:pPr>
-    </w:p>
-    <w:p>
-      <w:pPr>
-        <w:pStyle w:val="3"/>
-        <w:rPr>
-          <w:rFonts w:hint="eastAsia"/>
-        </w:rPr>
-      </w:pPr>
-      <w:r>
-        <w:rPr>
-          <w:rFonts w:hint="eastAsia"/>
-        </w:rPr>
         <w:t>解决方法</w:t>
       </w:r>
     </w:p>
-    <w:p>
-      <w:pPr>
-        <w:rPr>
-          <w:rFonts w:hint="eastAsia"/>
-        </w:rPr>
-      </w:pPr>
-    </w:p>
+    <w:p/>
     <w:p>
       <w:pPr>
         <w:pStyle w:val="a7"/>
@@ -23958,15 +23912,31 @@
     </w:p>
     <w:p>
       <w:pPr>
+        <w:ind w:left="360"/>
+        <w:rPr>
+          <w:rFonts w:hint="eastAsia"/>
+        </w:rPr>
+      </w:pPr>
+      <w:r>
+        <w:rPr>
+          <w:rFonts w:hint="eastAsia"/>
+        </w:rPr>
+        <w:t>这个方法简单粗暴，而且更有效。</w:t>
+      </w:r>
+    </w:p>
+    <w:p>
+      <w:pPr>
+        <w:ind w:left="360"/>
+      </w:pPr>
+    </w:p>
+    <w:p>
+      <w:pPr>
         <w:pStyle w:val="a7"/>
         <w:numPr>
           <w:ilvl w:val="0"/>
           <w:numId w:val="1"/>
         </w:numPr>
         <w:ind w:firstLineChars="0"/>
-        <w:rPr>
-          <w:rFonts w:hint="eastAsia"/>
-        </w:rPr>
       </w:pPr>
       <w:r>
         <w:rPr>
@@ -24216,6 +24186,15 @@
           <w:szCs w:val="19"/>
         </w:rPr>
         <w:br/>
+      </w:r>
+      <w:r>
+        <w:rPr>
+          <w:rFonts w:ascii="Verdana" w:hAnsi="Verdana"/>
+          <w:color w:val="000000"/>
+          <w:sz w:val="19"/>
+          <w:szCs w:val="19"/>
+        </w:rPr>
+        <w:lastRenderedPageBreak/>
         <w:t>echo Using JAVA_HOME:</w:t>
       </w:r>
       <w:r>
@@ -24285,15 +24264,6 @@
           <w:szCs w:val="19"/>
         </w:rPr>
         <w:br/>
-      </w:r>
-      <w:r>
-        <w:rPr>
-          <w:rFonts w:ascii="Verdana" w:hAnsi="Verdana"/>
-          <w:color w:val="000000"/>
-          <w:sz w:val="19"/>
-          <w:szCs w:val="19"/>
-        </w:rPr>
-        <w:lastRenderedPageBreak/>
         <w:t xml:space="preserve">2) </w:t>
       </w:r>
       <w:r>
@@ -24558,32 +24528,461 @@
         <w:t>"D:\Java\jdk1.7.0_79\bin\jdb.exe"</w:t>
       </w:r>
     </w:p>
-    <w:p>
-      <w:pPr>
+    <w:p/>
+    <w:p/>
+    <w:p>
+      <w:pPr>
+        <w:pStyle w:val="3"/>
+      </w:pPr>
+      <w:r>
         <w:rPr>
           <w:rFonts w:hint="eastAsia"/>
         </w:rPr>
-      </w:pPr>
-    </w:p>
-    <w:p>
-      <w:pPr>
+        <w:t>解决后</w:t>
+      </w:r>
+    </w:p>
+    <w:p>
+      <w:r>
         <w:rPr>
           <w:rFonts w:hint="eastAsia"/>
         </w:rPr>
-      </w:pPr>
-    </w:p>
-    <w:p>
-      <w:pPr>
-        <w:pStyle w:val="3"/>
+        <w:t>改成</w:t>
+      </w:r>
+      <w:r>
         <w:rPr>
           <w:rFonts w:hint="eastAsia"/>
         </w:rPr>
-      </w:pPr>
+        <w:t xml:space="preserve"> jdk7 </w:t>
+      </w:r>
       <w:r>
         <w:rPr>
           <w:rFonts w:hint="eastAsia"/>
         </w:rPr>
-        <w:t>解决后</w:t>
+        <w:t>之后，再重新编译</w:t>
+      </w:r>
+      <w:r>
+        <w:rPr>
+          <w:rFonts w:hint="eastAsia"/>
+        </w:rPr>
+        <w:t xml:space="preserve"> dubbo-admin</w:t>
+      </w:r>
+      <w:r>
+        <w:rPr>
+          <w:rFonts w:hint="eastAsia"/>
+        </w:rPr>
+        <w:t xml:space="preserve"> ,</w:t>
+      </w:r>
+      <w:r>
+        <w:rPr>
+          <w:rFonts w:hint="eastAsia"/>
+        </w:rPr>
+        <w:t>否则依然会出</w:t>
+      </w:r>
+      <w:r>
+        <w:rPr>
+          <w:rFonts w:hint="eastAsia"/>
+        </w:rPr>
+        <w:t xml:space="preserve"> </w:t>
+      </w:r>
+      <w:r>
+        <w:rPr>
+          <w:rFonts w:hint="eastAsia"/>
+        </w:rPr>
+        <w:t>错</w:t>
+      </w:r>
+      <w:r>
+        <w:rPr>
+          <w:rFonts w:ascii="微软雅黑" w:eastAsia="微软雅黑" w:hAnsi="微软雅黑" w:hint="eastAsia"/>
+          <w:color w:val="494949"/>
+          <w:sz w:val="24"/>
+          <w:szCs w:val="24"/>
+        </w:rPr>
+        <w:t>productionModeSensiblePostProcessor 创建出错</w:t>
+      </w:r>
+    </w:p>
+    <w:p>
+      <w:pPr>
+        <w:rPr>
+          <w:rFonts w:hint="eastAsia"/>
+        </w:rPr>
+      </w:pPr>
+    </w:p>
+    <w:p>
+      <w:pPr>
+        <w:rPr>
+          <w:rFonts w:hint="eastAsia"/>
+        </w:rPr>
+      </w:pPr>
+    </w:p>
+    <w:p>
+      <w:pPr>
+        <w:rPr>
+          <w:rFonts w:hint="eastAsia"/>
+        </w:rPr>
+      </w:pPr>
+      <w:r>
+        <w:rPr>
+          <w:rFonts w:hint="eastAsia"/>
+        </w:rPr>
+        <w:t>重新编译部署到</w:t>
+      </w:r>
+      <w:r>
+        <w:rPr>
+          <w:rFonts w:hint="eastAsia"/>
+        </w:rPr>
+        <w:t xml:space="preserve"> Tomcat </w:t>
+      </w:r>
+      <w:r>
+        <w:rPr>
+          <w:rFonts w:hint="eastAsia"/>
+        </w:rPr>
+        <w:t>启动项目</w:t>
+      </w:r>
+    </w:p>
+    <w:p>
+      <w:pPr>
+        <w:rPr>
+          <w:rFonts w:hint="eastAsia"/>
+        </w:rPr>
+      </w:pPr>
+      <w:r>
+        <w:rPr>
+          <w:rFonts w:hint="eastAsia"/>
+          <w:noProof/>
+        </w:rPr>
+        <w:lastRenderedPageBreak/>
+        <w:drawing>
+          <wp:inline distT="0" distB="0" distL="0" distR="0">
+            <wp:extent cx="5274310" cy="3444850"/>
+            <wp:effectExtent l="19050" t="0" r="2540" b="0"/>
+            <wp:docPr id="39" name="图片 1"/>
+            <wp:cNvGraphicFramePr>
+              <a:graphicFrameLocks xmlns:a="http://schemas.openxmlformats.org/drawingml/2006/main" noChangeAspect="1"/>
+            </wp:cNvGraphicFramePr>
+            <a:graphic xmlns:a="http://schemas.openxmlformats.org/drawingml/2006/main">
+              <a:graphicData uri="http://schemas.openxmlformats.org/drawingml/2006/picture">
+                <pic:pic xmlns:pic="http://schemas.openxmlformats.org/drawingml/2006/picture">
+                  <pic:nvPicPr>
+                    <pic:cNvPr id="0" name="Picture 1"/>
+                    <pic:cNvPicPr>
+                      <a:picLocks noChangeAspect="1" noChangeArrowheads="1"/>
+                    </pic:cNvPicPr>
+                  </pic:nvPicPr>
+                  <pic:blipFill>
+                    <a:blip r:embed="rId53"/>
+                    <a:srcRect/>
+                    <a:stretch>
+                      <a:fillRect/>
+                    </a:stretch>
+                  </pic:blipFill>
+                  <pic:spPr bwMode="auto">
+                    <a:xfrm>
+                      <a:off x="0" y="0"/>
+                      <a:ext cx="5274310" cy="3444850"/>
+                    </a:xfrm>
+                    <a:prstGeom prst="rect">
+                      <a:avLst/>
+                    </a:prstGeom>
+                    <a:noFill/>
+                    <a:ln w="9525">
+                      <a:noFill/>
+                      <a:miter lim="800000"/>
+                      <a:headEnd/>
+                      <a:tailEnd/>
+                    </a:ln>
+                  </pic:spPr>
+                </pic:pic>
+              </a:graphicData>
+            </a:graphic>
+          </wp:inline>
+        </w:drawing>
+      </w:r>
+    </w:p>
+    <w:p>
+      <w:pPr>
+        <w:rPr>
+          <w:rFonts w:hint="eastAsia"/>
+        </w:rPr>
+      </w:pPr>
+    </w:p>
+    <w:p>
+      <w:pPr>
+        <w:rPr>
+          <w:rFonts w:hint="eastAsia"/>
+        </w:rPr>
+      </w:pPr>
+      <w:r>
+        <w:rPr>
+          <w:rFonts w:hint="eastAsia"/>
+        </w:rPr>
+        <w:t>访问地址：</w:t>
+      </w:r>
+    </w:p>
+    <w:p>
+      <w:pPr>
+        <w:rPr>
+          <w:rFonts w:hint="eastAsia"/>
+        </w:rPr>
+      </w:pPr>
+    </w:p>
+    <w:p>
+      <w:pPr>
+        <w:rPr>
+          <w:rFonts w:hint="eastAsia"/>
+          <w:b/>
+        </w:rPr>
+      </w:pPr>
+      <w:hyperlink r:id="rId54" w:history="1">
+        <w:r>
+          <w:rPr>
+            <w:rStyle w:val="a6"/>
+            <w:b/>
+          </w:rPr>
+          <w:t>http://localhost:8080/dubbo-admin-2.5.3/</w:t>
+        </w:r>
+      </w:hyperlink>
+    </w:p>
+    <w:p>
+      <w:pPr>
+        <w:rPr>
+          <w:rFonts w:hint="eastAsia"/>
+          <w:b/>
+        </w:rPr>
+      </w:pPr>
+    </w:p>
+    <w:p>
+      <w:pPr>
+        <w:rPr>
+          <w:rFonts w:hint="eastAsia"/>
+        </w:rPr>
+      </w:pPr>
+      <w:r>
+        <w:rPr>
+          <w:rFonts w:hint="eastAsia"/>
+          <w:b/>
+        </w:rPr>
+        <w:t>用户名和密码都是</w:t>
+      </w:r>
+      <w:r>
+        <w:rPr>
+          <w:rFonts w:hint="eastAsia"/>
+          <w:b/>
+        </w:rPr>
+        <w:t xml:space="preserve"> </w:t>
+      </w:r>
+      <w:r>
+        <w:rPr>
+          <w:rFonts w:hint="eastAsia"/>
+          <w:b/>
+        </w:rPr>
+        <w:t>：</w:t>
+      </w:r>
+      <w:r>
+        <w:rPr>
+          <w:rFonts w:hint="eastAsia"/>
+        </w:rPr>
+        <w:t xml:space="preserve"> root</w:t>
+      </w:r>
+    </w:p>
+    <w:p>
+      <w:pPr>
+        <w:rPr>
+          <w:rFonts w:hint="eastAsia"/>
+        </w:rPr>
+      </w:pPr>
+      <w:r>
+        <w:rPr>
+          <w:rFonts w:hint="eastAsia"/>
+        </w:rPr>
+        <w:t>或者</w:t>
+      </w:r>
+      <w:r>
+        <w:rPr>
+          <w:rFonts w:hint="eastAsia"/>
+        </w:rPr>
+        <w:t xml:space="preserve"> </w:t>
+      </w:r>
+    </w:p>
+    <w:p>
+      <w:pPr>
+        <w:rPr>
+          <w:rFonts w:hint="eastAsia"/>
+        </w:rPr>
+      </w:pPr>
+      <w:r>
+        <w:rPr>
+          <w:rFonts w:hint="eastAsia"/>
+        </w:rPr>
+        <w:t>都是</w:t>
+      </w:r>
+      <w:r>
+        <w:rPr>
+          <w:rFonts w:hint="eastAsia"/>
+        </w:rPr>
+        <w:t xml:space="preserve"> guest</w:t>
+      </w:r>
+    </w:p>
+    <w:p>
+      <w:pPr>
+        <w:rPr>
+          <w:rFonts w:hint="eastAsia"/>
+        </w:rPr>
+      </w:pPr>
+    </w:p>
+    <w:p>
+      <w:pPr>
+        <w:rPr>
+          <w:rFonts w:hint="eastAsia"/>
+        </w:rPr>
+      </w:pPr>
+      <w:r>
+        <w:rPr>
+          <w:rFonts w:hint="eastAsia"/>
+        </w:rPr>
+        <w:t>由这里决定密码</w:t>
+      </w:r>
+    </w:p>
+    <w:p>
+      <w:pPr>
+        <w:rPr>
+          <w:rFonts w:hint="eastAsia"/>
+        </w:rPr>
+      </w:pPr>
+      <w:r>
+        <w:rPr>
+          <w:rFonts w:hint="eastAsia"/>
+          <w:noProof/>
+        </w:rPr>
+        <w:drawing>
+          <wp:inline distT="0" distB="0" distL="0" distR="0">
+            <wp:extent cx="4689475" cy="624840"/>
+            <wp:effectExtent l="19050" t="0" r="0" b="0"/>
+            <wp:docPr id="42" name="图片 7"/>
+            <wp:cNvGraphicFramePr>
+              <a:graphicFrameLocks xmlns:a="http://schemas.openxmlformats.org/drawingml/2006/main" noChangeAspect="1"/>
+            </wp:cNvGraphicFramePr>
+            <a:graphic xmlns:a="http://schemas.openxmlformats.org/drawingml/2006/main">
+              <a:graphicData uri="http://schemas.openxmlformats.org/drawingml/2006/picture">
+                <pic:pic xmlns:pic="http://schemas.openxmlformats.org/drawingml/2006/picture">
+                  <pic:nvPicPr>
+                    <pic:cNvPr id="0" name="Picture 7"/>
+                    <pic:cNvPicPr>
+                      <a:picLocks noChangeAspect="1" noChangeArrowheads="1"/>
+                    </pic:cNvPicPr>
+                  </pic:nvPicPr>
+                  <pic:blipFill>
+                    <a:blip r:embed="rId55"/>
+                    <a:srcRect/>
+                    <a:stretch>
+                      <a:fillRect/>
+                    </a:stretch>
+                  </pic:blipFill>
+                  <pic:spPr bwMode="auto">
+                    <a:xfrm>
+                      <a:off x="0" y="0"/>
+                      <a:ext cx="4689475" cy="624840"/>
+                    </a:xfrm>
+                    <a:prstGeom prst="rect">
+                      <a:avLst/>
+                    </a:prstGeom>
+                    <a:noFill/>
+                    <a:ln w="9525">
+                      <a:noFill/>
+                      <a:miter lim="800000"/>
+                      <a:headEnd/>
+                      <a:tailEnd/>
+                    </a:ln>
+                  </pic:spPr>
+                </pic:pic>
+              </a:graphicData>
+            </a:graphic>
+          </wp:inline>
+        </w:drawing>
+      </w:r>
+    </w:p>
+    <w:p>
+      <w:pPr>
+        <w:rPr>
+          <w:rFonts w:hint="eastAsia"/>
+        </w:rPr>
+      </w:pPr>
+    </w:p>
+    <w:p>
+      <w:pPr>
+        <w:rPr>
+          <w:rFonts w:hint="eastAsia"/>
+        </w:rPr>
+      </w:pPr>
+      <w:r>
+        <w:rPr>
+          <w:rFonts w:hint="eastAsia"/>
+          <w:noProof/>
+        </w:rPr>
+        <w:drawing>
+          <wp:inline distT="0" distB="0" distL="0" distR="0">
+            <wp:extent cx="5274310" cy="2201007"/>
+            <wp:effectExtent l="19050" t="0" r="2540" b="0"/>
+            <wp:docPr id="41" name="图片 4"/>
+            <wp:cNvGraphicFramePr>
+              <a:graphicFrameLocks xmlns:a="http://schemas.openxmlformats.org/drawingml/2006/main" noChangeAspect="1"/>
+            </wp:cNvGraphicFramePr>
+            <a:graphic xmlns:a="http://schemas.openxmlformats.org/drawingml/2006/main">
+              <a:graphicData uri="http://schemas.openxmlformats.org/drawingml/2006/picture">
+                <pic:pic xmlns:pic="http://schemas.openxmlformats.org/drawingml/2006/picture">
+                  <pic:nvPicPr>
+                    <pic:cNvPr id="0" name="Picture 4"/>
+                    <pic:cNvPicPr>
+                      <a:picLocks noChangeAspect="1" noChangeArrowheads="1"/>
+                    </pic:cNvPicPr>
+                  </pic:nvPicPr>
+                  <pic:blipFill>
+                    <a:blip r:embed="rId56"/>
+                    <a:srcRect/>
+                    <a:stretch>
+                      <a:fillRect/>
+                    </a:stretch>
+                  </pic:blipFill>
+                  <pic:spPr bwMode="auto">
+                    <a:xfrm>
+                      <a:off x="0" y="0"/>
+                      <a:ext cx="5274310" cy="2201007"/>
+                    </a:xfrm>
+                    <a:prstGeom prst="rect">
+                      <a:avLst/>
+                    </a:prstGeom>
+                    <a:noFill/>
+                    <a:ln w="9525">
+                      <a:noFill/>
+                      <a:miter lim="800000"/>
+                      <a:headEnd/>
+                      <a:tailEnd/>
+                    </a:ln>
+                  </pic:spPr>
+                </pic:pic>
+              </a:graphicData>
+            </a:graphic>
+          </wp:inline>
+        </w:drawing>
+      </w:r>
+    </w:p>
+    <w:p/>
+    <w:p>
+      <w:pPr>
+        <w:rPr>
+          <w:rFonts w:hint="eastAsia"/>
+        </w:rPr>
+      </w:pPr>
+      <w:r>
+        <w:rPr>
+          <w:rFonts w:hint="eastAsia"/>
+        </w:rPr>
+        <w:t>管理工具</w:t>
+      </w:r>
+      <w:r>
+        <w:rPr>
+          <w:rFonts w:hint="eastAsia"/>
+        </w:rPr>
+        <w:t>安装成功。</w:t>
       </w:r>
     </w:p>
     <w:p>
@@ -24900,6 +25299,28 @@
       <w:widowControl w:val="0"/>
       <w:jc w:val="both"/>
     </w:pPr>
+  </w:style>
+  <w:style w:type="paragraph" w:styleId="1">
+    <w:name w:val="heading 1"/>
+    <w:basedOn w:val="a"/>
+    <w:next w:val="a"/>
+    <w:link w:val="1Char"/>
+    <w:uiPriority w:val="9"/>
+    <w:qFormat/>
+    <w:rsid w:val="00B23554"/>
+    <w:pPr>
+      <w:keepNext/>
+      <w:keepLines/>
+      <w:spacing w:before="340" w:after="330" w:line="578" w:lineRule="auto"/>
+      <w:outlineLvl w:val="0"/>
+    </w:pPr>
+    <w:rPr>
+      <w:b/>
+      <w:bCs/>
+      <w:kern w:val="44"/>
+      <w:sz w:val="44"/>
+      <w:szCs w:val="44"/>
+    </w:rPr>
   </w:style>
   <w:style w:type="paragraph" w:styleId="2">
     <w:name w:val="heading 2"/>
@@ -25149,6 +25570,20 @@
     <w:rPr>
       <w:b/>
       <w:bCs/>
+    </w:rPr>
+  </w:style>
+  <w:style w:type="character" w:customStyle="1" w:styleId="1Char">
+    <w:name w:val="标题 1 Char"/>
+    <w:basedOn w:val="a0"/>
+    <w:link w:val="1"/>
+    <w:uiPriority w:val="9"/>
+    <w:rsid w:val="00B23554"/>
+    <w:rPr>
+      <w:b/>
+      <w:bCs/>
+      <w:kern w:val="44"/>
+      <w:sz w:val="44"/>
+      <w:szCs w:val="44"/>
     </w:rPr>
   </w:style>
 </w:styles>

</xml_diff>